<commit_message>
Update Project Plan, Iteration Plan, Sequence Diagram
- Update Iteration Plan 3
- Update and add more version for Project Plan according to Iteration Plan.
- Update the Sequence Diagram for Request Item
- Add the Feedback for Week 11
</commit_message>
<xml_diff>
--- a/Documentation/Iterations/Iteration 3/Iteration 3 Plan Review 3.1.docx
+++ b/Documentation/Iterations/Iteration 3/Iteration 3 Plan Review 3.1.docx
@@ -210,7 +210,7 @@
               <w:t>Establish meeting minutes for week-</w:t>
             </w:r>
             <w:r>
-              <w:t>6</w:t>
+              <w:t>7</w:t>
             </w:r>
           </w:p>
         </w:tc>
@@ -299,7 +299,7 @@
               <w:t>Establish Feedback document for week-</w:t>
             </w:r>
             <w:r>
-              <w:t>6</w:t>
+              <w:t>7</w:t>
             </w:r>
           </w:p>
         </w:tc>
@@ -590,8 +590,6 @@
             <w:r>
               <w:t>Review and update Iteration Plan, Version Control and Risk List</w:t>
             </w:r>
-            <w:bookmarkStart w:id="1" w:name="_GoBack"/>
-            <w:bookmarkEnd w:id="1"/>
           </w:p>
         </w:tc>
         <w:tc>
@@ -685,7 +683,7 @@
               <w:t>Establish meeting minutes for week-</w:t>
             </w:r>
             <w:r>
-              <w:t>7</w:t>
+              <w:t>8</w:t>
             </w:r>
           </w:p>
         </w:tc>
@@ -759,10 +757,7 @@
               </w:rPr>
             </w:pPr>
             <w:r>
-              <w:t>Establish Feedback document for week-</w:t>
-            </w:r>
-            <w:r>
-              <w:t>7</w:t>
+              <w:t>Complete Development Testing for Highest Priority Architectural Element</w:t>
             </w:r>
           </w:p>
         </w:tc>
@@ -781,7 +776,25 @@
               <w:rPr>
                 <w:color w:val="000000" w:themeColor="text1"/>
               </w:rPr>
-              <w:t>16/04/2018</w:t>
+              <w:t>17</w:t>
+            </w:r>
+            <w:r>
+              <w:rPr>
+                <w:color w:val="000000" w:themeColor="text1"/>
+              </w:rPr>
+              <w:t>/0</w:t>
+            </w:r>
+            <w:r>
+              <w:rPr>
+                <w:color w:val="000000" w:themeColor="text1"/>
+              </w:rPr>
+              <w:t>4</w:t>
+            </w:r>
+            <w:r>
+              <w:rPr>
+                <w:color w:val="000000" w:themeColor="text1"/>
+              </w:rPr>
+              <w:t>/2018</w:t>
             </w:r>
           </w:p>
         </w:tc>
@@ -799,7 +812,7 @@
               </w:rPr>
             </w:pPr>
             <w:r>
-              <w:t>Complete Development Testing for Highest Priority Architectural Element</w:t>
+              <w:t>Create Revised Project Plan</w:t>
             </w:r>
           </w:p>
         </w:tc>
@@ -818,25 +831,7 @@
               <w:rPr>
                 <w:color w:val="000000" w:themeColor="text1"/>
               </w:rPr>
-              <w:t>17</w:t>
-            </w:r>
-            <w:r>
-              <w:rPr>
-                <w:color w:val="000000" w:themeColor="text1"/>
-              </w:rPr>
-              <w:t>/0</w:t>
-            </w:r>
-            <w:r>
-              <w:rPr>
-                <w:color w:val="000000" w:themeColor="text1"/>
-              </w:rPr>
-              <w:t>4</w:t>
-            </w:r>
-            <w:r>
-              <w:rPr>
-                <w:color w:val="000000" w:themeColor="text1"/>
-              </w:rPr>
-              <w:t>/2018</w:t>
+              <w:t>18/04/2018</w:t>
             </w:r>
           </w:p>
         </w:tc>
@@ -849,13 +844,10 @@
           <w:p>
             <w:pPr>
               <w:jc w:val="both"/>
-              <w:rPr>
-                <w:color w:val="000000" w:themeColor="text1"/>
-              </w:rPr>
             </w:pPr>
             <w:r>
               <w:lastRenderedPageBreak/>
-              <w:t>Create Revised Project Plan</w:t>
+              <w:t>Create the Full Use Case Description</w:t>
             </w:r>
           </w:p>
         </w:tc>
@@ -874,47 +866,7 @@
               <w:rPr>
                 <w:color w:val="000000" w:themeColor="text1"/>
               </w:rPr>
-              <w:t>18/04/2018</w:t>
-            </w:r>
-          </w:p>
-        </w:tc>
-      </w:tr>
-      <w:tr>
-        <w:tc>
-          <w:tcPr>
-            <w:tcW w:w="4608" w:type="dxa"/>
-          </w:tcPr>
-          <w:p>
-            <w:pPr>
-              <w:jc w:val="both"/>
-            </w:pPr>
-            <w:r>
-              <w:t>Create the Full Use Case Description</w:t>
-            </w:r>
-          </w:p>
-        </w:tc>
-        <w:tc>
-          <w:tcPr>
-            <w:tcW w:w="1872" w:type="dxa"/>
-          </w:tcPr>
-          <w:p>
-            <w:pPr>
-              <w:jc w:val="both"/>
-              <w:rPr>
-                <w:color w:val="000000" w:themeColor="text1"/>
-              </w:rPr>
-            </w:pPr>
-            <w:r>
-              <w:rPr>
-                <w:color w:val="000000" w:themeColor="text1"/>
-              </w:rPr>
-              <w:t>19</w:t>
-            </w:r>
-            <w:r>
-              <w:rPr>
-                <w:color w:val="000000" w:themeColor="text1"/>
-              </w:rPr>
-              <w:t>/04/2018</w:t>
+              <w:t>19/04/2018</w:t>
             </w:r>
           </w:p>
         </w:tc>
@@ -1405,15 +1357,15 @@
         <w:tblLook w:val="0000" w:firstRow="0" w:lastRow="0" w:firstColumn="0" w:lastColumn="0" w:noHBand="0" w:noVBand="0"/>
       </w:tblPr>
       <w:tblGrid>
-        <w:gridCol w:w="1401"/>
-        <w:gridCol w:w="803"/>
-        <w:gridCol w:w="908"/>
-        <w:gridCol w:w="927"/>
-        <w:gridCol w:w="1063"/>
-        <w:gridCol w:w="902"/>
-        <w:gridCol w:w="1517"/>
-        <w:gridCol w:w="815"/>
-        <w:gridCol w:w="1014"/>
+        <w:gridCol w:w="1294"/>
+        <w:gridCol w:w="822"/>
+        <w:gridCol w:w="932"/>
+        <w:gridCol w:w="901"/>
+        <w:gridCol w:w="1040"/>
+        <w:gridCol w:w="924"/>
+        <w:gridCol w:w="1561"/>
+        <w:gridCol w:w="835"/>
+        <w:gridCol w:w="1041"/>
       </w:tblGrid>
       <w:tr>
         <w:trPr>
@@ -1421,7 +1373,7 @@
         </w:trPr>
         <w:tc>
           <w:tcPr>
-            <w:tcW w:w="1593" w:type="dxa"/>
+            <w:tcW w:w="1401" w:type="dxa"/>
             <w:shd w:val="clear" w:color="auto" w:fill="8EAADB" w:themeFill="accent1" w:themeFillTint="99"/>
           </w:tcPr>
           <w:p>
@@ -1484,7 +1436,7 @@
         </w:tc>
         <w:tc>
           <w:tcPr>
-            <w:tcW w:w="898" w:type="dxa"/>
+            <w:tcW w:w="803" w:type="dxa"/>
             <w:shd w:val="clear" w:color="auto" w:fill="8EAADB" w:themeFill="accent1" w:themeFillTint="99"/>
             <w:noWrap/>
           </w:tcPr>
@@ -1512,7 +1464,7 @@
         </w:tc>
         <w:tc>
           <w:tcPr>
-            <w:tcW w:w="1020" w:type="dxa"/>
+            <w:tcW w:w="908" w:type="dxa"/>
             <w:shd w:val="clear" w:color="auto" w:fill="8EAADB" w:themeFill="accent1" w:themeFillTint="99"/>
           </w:tcPr>
           <w:p>
@@ -1557,7 +1509,7 @@
         </w:tc>
         <w:tc>
           <w:tcPr>
-            <w:tcW w:w="1041" w:type="dxa"/>
+            <w:tcW w:w="927" w:type="dxa"/>
             <w:shd w:val="clear" w:color="auto" w:fill="8EAADB" w:themeFill="accent1" w:themeFillTint="99"/>
           </w:tcPr>
           <w:p>
@@ -1584,7 +1536,7 @@
         </w:tc>
         <w:tc>
           <w:tcPr>
-            <w:tcW w:w="1199" w:type="dxa"/>
+            <w:tcW w:w="1063" w:type="dxa"/>
             <w:shd w:val="clear" w:color="auto" w:fill="8EAADB" w:themeFill="accent1" w:themeFillTint="99"/>
           </w:tcPr>
           <w:p>
@@ -1629,7 +1581,7 @@
         </w:tc>
         <w:tc>
           <w:tcPr>
-            <w:tcW w:w="1012" w:type="dxa"/>
+            <w:tcW w:w="902" w:type="dxa"/>
             <w:shd w:val="clear" w:color="auto" w:fill="8EAADB" w:themeFill="accent1" w:themeFillTint="99"/>
           </w:tcPr>
           <w:p>
@@ -1751,7 +1703,7 @@
         </w:trPr>
         <w:tc>
           <w:tcPr>
-            <w:tcW w:w="1593" w:type="dxa"/>
+            <w:tcW w:w="1401" w:type="dxa"/>
             <w:shd w:val="clear" w:color="auto" w:fill="auto"/>
             <w:noWrap/>
           </w:tcPr>
@@ -1766,40 +1718,40 @@
               <w:t>Establish meeting minutes for week-</w:t>
             </w:r>
             <w:r>
+              <w:t>7</w:t>
+            </w:r>
+          </w:p>
+        </w:tc>
+        <w:tc>
+          <w:tcPr>
+            <w:tcW w:w="803" w:type="dxa"/>
+            <w:shd w:val="clear" w:color="auto" w:fill="auto"/>
+            <w:noWrap/>
+            <w:vAlign w:val="bottom"/>
+          </w:tcPr>
+          <w:p>
+            <w:pPr>
+              <w:spacing w:line="240" w:lineRule="auto"/>
+              <w:jc w:val="center"/>
+              <w:rPr>
+                <w:rFonts w:cs="Arial"/>
+                <w:color w:val="000000" w:themeColor="text1"/>
+                <w:lang w:eastAsia="ja-JP"/>
+              </w:rPr>
+            </w:pPr>
+            <w:r>
+              <w:rPr>
+                <w:rFonts w:cs="Arial"/>
+                <w:color w:val="000000" w:themeColor="text1"/>
+                <w:lang w:eastAsia="ja-JP"/>
+              </w:rPr>
               <w:t>6</w:t>
             </w:r>
           </w:p>
         </w:tc>
         <w:tc>
           <w:tcPr>
-            <w:tcW w:w="898" w:type="dxa"/>
-            <w:shd w:val="clear" w:color="auto" w:fill="auto"/>
-            <w:noWrap/>
-            <w:vAlign w:val="bottom"/>
-          </w:tcPr>
-          <w:p>
-            <w:pPr>
-              <w:spacing w:line="240" w:lineRule="auto"/>
-              <w:jc w:val="center"/>
-              <w:rPr>
-                <w:rFonts w:cs="Arial"/>
-                <w:color w:val="000000" w:themeColor="text1"/>
-                <w:lang w:eastAsia="ja-JP"/>
-              </w:rPr>
-            </w:pPr>
-            <w:r>
-              <w:rPr>
-                <w:rFonts w:cs="Arial"/>
-                <w:color w:val="000000" w:themeColor="text1"/>
-                <w:lang w:eastAsia="ja-JP"/>
-              </w:rPr>
-              <w:t>6</w:t>
-            </w:r>
-          </w:p>
-        </w:tc>
-        <w:tc>
-          <w:tcPr>
-            <w:tcW w:w="1020" w:type="dxa"/>
+            <w:tcW w:w="908" w:type="dxa"/>
             <w:shd w:val="clear" w:color="auto" w:fill="auto"/>
             <w:noWrap/>
             <w:vAlign w:val="bottom"/>
@@ -1826,7 +1778,7 @@
         </w:tc>
         <w:tc>
           <w:tcPr>
-            <w:tcW w:w="1041" w:type="dxa"/>
+            <w:tcW w:w="927" w:type="dxa"/>
             <w:shd w:val="clear" w:color="auto" w:fill="auto"/>
             <w:noWrap/>
             <w:vAlign w:val="bottom"/>
@@ -1853,26 +1805,26 @@
         </w:tc>
         <w:tc>
           <w:tcPr>
-            <w:tcW w:w="1199" w:type="dxa"/>
-            <w:shd w:val="clear" w:color="auto" w:fill="auto"/>
-            <w:noWrap/>
-            <w:vAlign w:val="bottom"/>
-          </w:tcPr>
-          <w:p>
-            <w:pPr>
-              <w:spacing w:line="240" w:lineRule="auto"/>
-              <w:jc w:val="center"/>
-              <w:rPr>
-                <w:rFonts w:cs="Arial"/>
-                <w:color w:val="000000" w:themeColor="text1"/>
-                <w:lang w:eastAsia="ja-JP"/>
-              </w:rPr>
-            </w:pPr>
-          </w:p>
-        </w:tc>
-        <w:tc>
-          <w:tcPr>
-            <w:tcW w:w="1012" w:type="dxa"/>
+            <w:tcW w:w="1063" w:type="dxa"/>
+            <w:shd w:val="clear" w:color="auto" w:fill="auto"/>
+            <w:noWrap/>
+            <w:vAlign w:val="bottom"/>
+          </w:tcPr>
+          <w:p>
+            <w:pPr>
+              <w:spacing w:line="240" w:lineRule="auto"/>
+              <w:jc w:val="center"/>
+              <w:rPr>
+                <w:rFonts w:cs="Arial"/>
+                <w:color w:val="000000" w:themeColor="text1"/>
+                <w:lang w:eastAsia="ja-JP"/>
+              </w:rPr>
+            </w:pPr>
+          </w:p>
+        </w:tc>
+        <w:tc>
+          <w:tcPr>
+            <w:tcW w:w="902" w:type="dxa"/>
             <w:shd w:val="clear" w:color="auto" w:fill="auto"/>
             <w:noWrap/>
             <w:vAlign w:val="bottom"/>
@@ -1969,7 +1921,7 @@
         </w:trPr>
         <w:tc>
           <w:tcPr>
-            <w:tcW w:w="1593" w:type="dxa"/>
+            <w:tcW w:w="1401" w:type="dxa"/>
             <w:shd w:val="clear" w:color="auto" w:fill="auto"/>
             <w:noWrap/>
           </w:tcPr>
@@ -1987,7 +1939,7 @@
         </w:tc>
         <w:tc>
           <w:tcPr>
-            <w:tcW w:w="898" w:type="dxa"/>
+            <w:tcW w:w="803" w:type="dxa"/>
             <w:shd w:val="clear" w:color="auto" w:fill="auto"/>
             <w:noWrap/>
             <w:vAlign w:val="bottom"/>
@@ -2014,7 +1966,7 @@
         </w:tc>
         <w:tc>
           <w:tcPr>
-            <w:tcW w:w="1020" w:type="dxa"/>
+            <w:tcW w:w="908" w:type="dxa"/>
             <w:shd w:val="clear" w:color="auto" w:fill="auto"/>
             <w:noWrap/>
             <w:vAlign w:val="bottom"/>
@@ -2041,7 +1993,7 @@
         </w:tc>
         <w:tc>
           <w:tcPr>
-            <w:tcW w:w="1041" w:type="dxa"/>
+            <w:tcW w:w="927" w:type="dxa"/>
             <w:shd w:val="clear" w:color="auto" w:fill="auto"/>
             <w:noWrap/>
             <w:vAlign w:val="bottom"/>
@@ -2068,26 +2020,26 @@
         </w:tc>
         <w:tc>
           <w:tcPr>
-            <w:tcW w:w="1199" w:type="dxa"/>
-            <w:shd w:val="clear" w:color="auto" w:fill="auto"/>
-            <w:noWrap/>
-            <w:vAlign w:val="bottom"/>
-          </w:tcPr>
-          <w:p>
-            <w:pPr>
-              <w:spacing w:line="240" w:lineRule="auto"/>
-              <w:jc w:val="center"/>
-              <w:rPr>
-                <w:rFonts w:cs="Arial"/>
-                <w:color w:val="000000" w:themeColor="text1"/>
-                <w:lang w:eastAsia="ja-JP"/>
-              </w:rPr>
-            </w:pPr>
-          </w:p>
-        </w:tc>
-        <w:tc>
-          <w:tcPr>
-            <w:tcW w:w="1012" w:type="dxa"/>
+            <w:tcW w:w="1063" w:type="dxa"/>
+            <w:shd w:val="clear" w:color="auto" w:fill="auto"/>
+            <w:noWrap/>
+            <w:vAlign w:val="bottom"/>
+          </w:tcPr>
+          <w:p>
+            <w:pPr>
+              <w:spacing w:line="240" w:lineRule="auto"/>
+              <w:jc w:val="center"/>
+              <w:rPr>
+                <w:rFonts w:cs="Arial"/>
+                <w:color w:val="000000" w:themeColor="text1"/>
+                <w:lang w:eastAsia="ja-JP"/>
+              </w:rPr>
+            </w:pPr>
+          </w:p>
+        </w:tc>
+        <w:tc>
+          <w:tcPr>
+            <w:tcW w:w="902" w:type="dxa"/>
             <w:shd w:val="clear" w:color="auto" w:fill="auto"/>
             <w:noWrap/>
             <w:vAlign w:val="bottom"/>
@@ -2184,29 +2136,28 @@
         </w:trPr>
         <w:tc>
           <w:tcPr>
-            <w:tcW w:w="1593" w:type="dxa"/>
-            <w:shd w:val="clear" w:color="auto" w:fill="auto"/>
-            <w:noWrap/>
-          </w:tcPr>
-          <w:p>
-            <w:pPr>
-              <w:jc w:val="center"/>
-              <w:rPr>
-                <w:color w:val="000000" w:themeColor="text1"/>
-              </w:rPr>
-            </w:pPr>
-            <w:r>
-              <w:lastRenderedPageBreak/>
+            <w:tcW w:w="1401" w:type="dxa"/>
+            <w:shd w:val="clear" w:color="auto" w:fill="auto"/>
+            <w:noWrap/>
+          </w:tcPr>
+          <w:p>
+            <w:pPr>
+              <w:jc w:val="center"/>
+              <w:rPr>
+                <w:color w:val="000000" w:themeColor="text1"/>
+              </w:rPr>
+            </w:pPr>
+            <w:r>
               <w:t>Establish Feedback document for week-</w:t>
             </w:r>
             <w:r>
-              <w:t>6</w:t>
-            </w:r>
-          </w:p>
-        </w:tc>
-        <w:tc>
-          <w:tcPr>
-            <w:tcW w:w="898" w:type="dxa"/>
+              <w:t>7</w:t>
+            </w:r>
+          </w:p>
+        </w:tc>
+        <w:tc>
+          <w:tcPr>
+            <w:tcW w:w="803" w:type="dxa"/>
             <w:shd w:val="clear" w:color="auto" w:fill="auto"/>
             <w:noWrap/>
             <w:vAlign w:val="bottom"/>
@@ -2233,7 +2184,7 @@
         </w:tc>
         <w:tc>
           <w:tcPr>
-            <w:tcW w:w="1020" w:type="dxa"/>
+            <w:tcW w:w="908" w:type="dxa"/>
             <w:shd w:val="clear" w:color="auto" w:fill="auto"/>
             <w:noWrap/>
             <w:vAlign w:val="bottom"/>
@@ -2260,7 +2211,7 @@
         </w:tc>
         <w:tc>
           <w:tcPr>
-            <w:tcW w:w="1041" w:type="dxa"/>
+            <w:tcW w:w="927" w:type="dxa"/>
             <w:shd w:val="clear" w:color="auto" w:fill="auto"/>
             <w:noWrap/>
             <w:vAlign w:val="bottom"/>
@@ -2287,26 +2238,26 @@
         </w:tc>
         <w:tc>
           <w:tcPr>
-            <w:tcW w:w="1199" w:type="dxa"/>
-            <w:shd w:val="clear" w:color="auto" w:fill="auto"/>
-            <w:noWrap/>
-            <w:vAlign w:val="bottom"/>
-          </w:tcPr>
-          <w:p>
-            <w:pPr>
-              <w:spacing w:line="240" w:lineRule="auto"/>
-              <w:jc w:val="center"/>
-              <w:rPr>
-                <w:rFonts w:cs="Arial"/>
-                <w:color w:val="000000" w:themeColor="text1"/>
-                <w:lang w:eastAsia="ja-JP"/>
-              </w:rPr>
-            </w:pPr>
-          </w:p>
-        </w:tc>
-        <w:tc>
-          <w:tcPr>
-            <w:tcW w:w="1012" w:type="dxa"/>
+            <w:tcW w:w="1063" w:type="dxa"/>
+            <w:shd w:val="clear" w:color="auto" w:fill="auto"/>
+            <w:noWrap/>
+            <w:vAlign w:val="bottom"/>
+          </w:tcPr>
+          <w:p>
+            <w:pPr>
+              <w:spacing w:line="240" w:lineRule="auto"/>
+              <w:jc w:val="center"/>
+              <w:rPr>
+                <w:rFonts w:cs="Arial"/>
+                <w:color w:val="000000" w:themeColor="text1"/>
+                <w:lang w:eastAsia="ja-JP"/>
+              </w:rPr>
+            </w:pPr>
+          </w:p>
+        </w:tc>
+        <w:tc>
+          <w:tcPr>
+            <w:tcW w:w="902" w:type="dxa"/>
             <w:shd w:val="clear" w:color="auto" w:fill="auto"/>
             <w:noWrap/>
             <w:vAlign w:val="bottom"/>
@@ -2403,25 +2354,26 @@
         </w:trPr>
         <w:tc>
           <w:tcPr>
-            <w:tcW w:w="1593" w:type="dxa"/>
-            <w:shd w:val="clear" w:color="auto" w:fill="auto"/>
-            <w:noWrap/>
-          </w:tcPr>
-          <w:p>
-            <w:pPr>
-              <w:jc w:val="center"/>
-              <w:rPr>
-                <w:color w:val="000000" w:themeColor="text1"/>
-              </w:rPr>
-            </w:pPr>
-            <w:r>
+            <w:tcW w:w="1401" w:type="dxa"/>
+            <w:shd w:val="clear" w:color="auto" w:fill="auto"/>
+            <w:noWrap/>
+          </w:tcPr>
+          <w:p>
+            <w:pPr>
+              <w:jc w:val="center"/>
+              <w:rPr>
+                <w:color w:val="000000" w:themeColor="text1"/>
+              </w:rPr>
+            </w:pPr>
+            <w:r>
+              <w:lastRenderedPageBreak/>
               <w:t>Create Revised Project Vision</w:t>
             </w:r>
           </w:p>
         </w:tc>
         <w:tc>
           <w:tcPr>
-            <w:tcW w:w="898" w:type="dxa"/>
+            <w:tcW w:w="803" w:type="dxa"/>
             <w:shd w:val="clear" w:color="auto" w:fill="auto"/>
             <w:noWrap/>
             <w:vAlign w:val="bottom"/>
@@ -2448,7 +2400,7 @@
         </w:tc>
         <w:tc>
           <w:tcPr>
-            <w:tcW w:w="1020" w:type="dxa"/>
+            <w:tcW w:w="908" w:type="dxa"/>
             <w:shd w:val="clear" w:color="auto" w:fill="auto"/>
             <w:noWrap/>
             <w:vAlign w:val="bottom"/>
@@ -2475,7 +2427,7 @@
         </w:tc>
         <w:tc>
           <w:tcPr>
-            <w:tcW w:w="1041" w:type="dxa"/>
+            <w:tcW w:w="927" w:type="dxa"/>
             <w:shd w:val="clear" w:color="auto" w:fill="auto"/>
             <w:noWrap/>
             <w:vAlign w:val="bottom"/>
@@ -2502,26 +2454,26 @@
         </w:tc>
         <w:tc>
           <w:tcPr>
-            <w:tcW w:w="1199" w:type="dxa"/>
-            <w:shd w:val="clear" w:color="auto" w:fill="auto"/>
-            <w:noWrap/>
-            <w:vAlign w:val="bottom"/>
-          </w:tcPr>
-          <w:p>
-            <w:pPr>
-              <w:spacing w:line="240" w:lineRule="auto"/>
-              <w:jc w:val="center"/>
-              <w:rPr>
-                <w:rFonts w:cs="Arial"/>
-                <w:color w:val="000000" w:themeColor="text1"/>
-                <w:lang w:eastAsia="ja-JP"/>
-              </w:rPr>
-            </w:pPr>
-          </w:p>
-        </w:tc>
-        <w:tc>
-          <w:tcPr>
-            <w:tcW w:w="1012" w:type="dxa"/>
+            <w:tcW w:w="1063" w:type="dxa"/>
+            <w:shd w:val="clear" w:color="auto" w:fill="auto"/>
+            <w:noWrap/>
+            <w:vAlign w:val="bottom"/>
+          </w:tcPr>
+          <w:p>
+            <w:pPr>
+              <w:spacing w:line="240" w:lineRule="auto"/>
+              <w:jc w:val="center"/>
+              <w:rPr>
+                <w:rFonts w:cs="Arial"/>
+                <w:color w:val="000000" w:themeColor="text1"/>
+                <w:lang w:eastAsia="ja-JP"/>
+              </w:rPr>
+            </w:pPr>
+          </w:p>
+        </w:tc>
+        <w:tc>
+          <w:tcPr>
+            <w:tcW w:w="902" w:type="dxa"/>
             <w:shd w:val="clear" w:color="auto" w:fill="auto"/>
             <w:noWrap/>
             <w:vAlign w:val="bottom"/>
@@ -2610,7 +2562,7 @@
         </w:trPr>
         <w:tc>
           <w:tcPr>
-            <w:tcW w:w="1593" w:type="dxa"/>
+            <w:tcW w:w="1401" w:type="dxa"/>
             <w:shd w:val="clear" w:color="auto" w:fill="auto"/>
             <w:noWrap/>
           </w:tcPr>
@@ -2628,7 +2580,7 @@
         </w:tc>
         <w:tc>
           <w:tcPr>
-            <w:tcW w:w="898" w:type="dxa"/>
+            <w:tcW w:w="803" w:type="dxa"/>
             <w:shd w:val="clear" w:color="auto" w:fill="auto"/>
             <w:noWrap/>
             <w:vAlign w:val="bottom"/>
@@ -2655,7 +2607,7 @@
         </w:tc>
         <w:tc>
           <w:tcPr>
-            <w:tcW w:w="1020" w:type="dxa"/>
+            <w:tcW w:w="908" w:type="dxa"/>
             <w:shd w:val="clear" w:color="auto" w:fill="auto"/>
             <w:noWrap/>
             <w:vAlign w:val="bottom"/>
@@ -2682,7 +2634,7 @@
         </w:tc>
         <w:tc>
           <w:tcPr>
-            <w:tcW w:w="1041" w:type="dxa"/>
+            <w:tcW w:w="927" w:type="dxa"/>
             <w:shd w:val="clear" w:color="auto" w:fill="auto"/>
             <w:noWrap/>
             <w:vAlign w:val="bottom"/>
@@ -2709,26 +2661,26 @@
         </w:tc>
         <w:tc>
           <w:tcPr>
-            <w:tcW w:w="1199" w:type="dxa"/>
-            <w:shd w:val="clear" w:color="auto" w:fill="auto"/>
-            <w:noWrap/>
-            <w:vAlign w:val="bottom"/>
-          </w:tcPr>
-          <w:p>
-            <w:pPr>
-              <w:spacing w:line="240" w:lineRule="auto"/>
-              <w:jc w:val="center"/>
-              <w:rPr>
-                <w:rFonts w:cs="Arial"/>
-                <w:color w:val="000000" w:themeColor="text1"/>
-                <w:lang w:eastAsia="ja-JP"/>
-              </w:rPr>
-            </w:pPr>
-          </w:p>
-        </w:tc>
-        <w:tc>
-          <w:tcPr>
-            <w:tcW w:w="1012" w:type="dxa"/>
+            <w:tcW w:w="1063" w:type="dxa"/>
+            <w:shd w:val="clear" w:color="auto" w:fill="auto"/>
+            <w:noWrap/>
+            <w:vAlign w:val="bottom"/>
+          </w:tcPr>
+          <w:p>
+            <w:pPr>
+              <w:spacing w:line="240" w:lineRule="auto"/>
+              <w:jc w:val="center"/>
+              <w:rPr>
+                <w:rFonts w:cs="Arial"/>
+                <w:color w:val="000000" w:themeColor="text1"/>
+                <w:lang w:eastAsia="ja-JP"/>
+              </w:rPr>
+            </w:pPr>
+          </w:p>
+        </w:tc>
+        <w:tc>
+          <w:tcPr>
+            <w:tcW w:w="902" w:type="dxa"/>
             <w:shd w:val="clear" w:color="auto" w:fill="auto"/>
             <w:noWrap/>
             <w:vAlign w:val="bottom"/>
@@ -2863,7 +2815,7 @@
         </w:trPr>
         <w:tc>
           <w:tcPr>
-            <w:tcW w:w="1593" w:type="dxa"/>
+            <w:tcW w:w="1401" w:type="dxa"/>
             <w:shd w:val="clear" w:color="auto" w:fill="auto"/>
             <w:noWrap/>
           </w:tcPr>
@@ -2881,7 +2833,7 @@
         </w:tc>
         <w:tc>
           <w:tcPr>
-            <w:tcW w:w="898" w:type="dxa"/>
+            <w:tcW w:w="803" w:type="dxa"/>
             <w:shd w:val="clear" w:color="auto" w:fill="auto"/>
             <w:noWrap/>
             <w:vAlign w:val="bottom"/>
@@ -2908,7 +2860,7 @@
         </w:tc>
         <w:tc>
           <w:tcPr>
-            <w:tcW w:w="1020" w:type="dxa"/>
+            <w:tcW w:w="908" w:type="dxa"/>
             <w:shd w:val="clear" w:color="auto" w:fill="auto"/>
             <w:noWrap/>
             <w:vAlign w:val="bottom"/>
@@ -2935,7 +2887,7 @@
         </w:tc>
         <w:tc>
           <w:tcPr>
-            <w:tcW w:w="1041" w:type="dxa"/>
+            <w:tcW w:w="927" w:type="dxa"/>
             <w:shd w:val="clear" w:color="auto" w:fill="auto"/>
             <w:noWrap/>
             <w:vAlign w:val="bottom"/>
@@ -2962,26 +2914,26 @@
         </w:tc>
         <w:tc>
           <w:tcPr>
-            <w:tcW w:w="1199" w:type="dxa"/>
-            <w:shd w:val="clear" w:color="auto" w:fill="auto"/>
-            <w:noWrap/>
-            <w:vAlign w:val="bottom"/>
-          </w:tcPr>
-          <w:p>
-            <w:pPr>
-              <w:spacing w:line="240" w:lineRule="auto"/>
-              <w:jc w:val="center"/>
-              <w:rPr>
-                <w:rFonts w:cs="Arial"/>
-                <w:color w:val="000000" w:themeColor="text1"/>
-                <w:lang w:eastAsia="ja-JP"/>
-              </w:rPr>
-            </w:pPr>
-          </w:p>
-        </w:tc>
-        <w:tc>
-          <w:tcPr>
-            <w:tcW w:w="1012" w:type="dxa"/>
+            <w:tcW w:w="1063" w:type="dxa"/>
+            <w:shd w:val="clear" w:color="auto" w:fill="auto"/>
+            <w:noWrap/>
+            <w:vAlign w:val="bottom"/>
+          </w:tcPr>
+          <w:p>
+            <w:pPr>
+              <w:spacing w:line="240" w:lineRule="auto"/>
+              <w:jc w:val="center"/>
+              <w:rPr>
+                <w:rFonts w:cs="Arial"/>
+                <w:color w:val="000000" w:themeColor="text1"/>
+                <w:lang w:eastAsia="ja-JP"/>
+              </w:rPr>
+            </w:pPr>
+          </w:p>
+        </w:tc>
+        <w:tc>
+          <w:tcPr>
+            <w:tcW w:w="902" w:type="dxa"/>
             <w:shd w:val="clear" w:color="auto" w:fill="auto"/>
             <w:noWrap/>
             <w:vAlign w:val="bottom"/>
@@ -3078,7 +3030,7 @@
         </w:trPr>
         <w:tc>
           <w:tcPr>
-            <w:tcW w:w="1593" w:type="dxa"/>
+            <w:tcW w:w="1401" w:type="dxa"/>
             <w:shd w:val="clear" w:color="auto" w:fill="auto"/>
             <w:noWrap/>
           </w:tcPr>
@@ -3096,7 +3048,7 @@
         </w:tc>
         <w:tc>
           <w:tcPr>
-            <w:tcW w:w="898" w:type="dxa"/>
+            <w:tcW w:w="803" w:type="dxa"/>
             <w:shd w:val="clear" w:color="auto" w:fill="auto"/>
             <w:noWrap/>
             <w:vAlign w:val="bottom"/>
@@ -3123,7 +3075,7 @@
         </w:tc>
         <w:tc>
           <w:tcPr>
-            <w:tcW w:w="1020" w:type="dxa"/>
+            <w:tcW w:w="908" w:type="dxa"/>
             <w:shd w:val="clear" w:color="auto" w:fill="auto"/>
             <w:noWrap/>
             <w:vAlign w:val="bottom"/>
@@ -3150,7 +3102,7 @@
         </w:tc>
         <w:tc>
           <w:tcPr>
-            <w:tcW w:w="1041" w:type="dxa"/>
+            <w:tcW w:w="927" w:type="dxa"/>
             <w:shd w:val="clear" w:color="auto" w:fill="auto"/>
             <w:noWrap/>
             <w:vAlign w:val="bottom"/>
@@ -3177,26 +3129,26 @@
         </w:tc>
         <w:tc>
           <w:tcPr>
-            <w:tcW w:w="1199" w:type="dxa"/>
-            <w:shd w:val="clear" w:color="auto" w:fill="auto"/>
-            <w:noWrap/>
-            <w:vAlign w:val="bottom"/>
-          </w:tcPr>
-          <w:p>
-            <w:pPr>
-              <w:spacing w:line="240" w:lineRule="auto"/>
-              <w:jc w:val="center"/>
-              <w:rPr>
-                <w:rFonts w:cs="Arial"/>
-                <w:color w:val="000000" w:themeColor="text1"/>
-                <w:lang w:eastAsia="ja-JP"/>
-              </w:rPr>
-            </w:pPr>
-          </w:p>
-        </w:tc>
-        <w:tc>
-          <w:tcPr>
-            <w:tcW w:w="1012" w:type="dxa"/>
+            <w:tcW w:w="1063" w:type="dxa"/>
+            <w:shd w:val="clear" w:color="auto" w:fill="auto"/>
+            <w:noWrap/>
+            <w:vAlign w:val="bottom"/>
+          </w:tcPr>
+          <w:p>
+            <w:pPr>
+              <w:spacing w:line="240" w:lineRule="auto"/>
+              <w:jc w:val="center"/>
+              <w:rPr>
+                <w:rFonts w:cs="Arial"/>
+                <w:color w:val="000000" w:themeColor="text1"/>
+                <w:lang w:eastAsia="ja-JP"/>
+              </w:rPr>
+            </w:pPr>
+          </w:p>
+        </w:tc>
+        <w:tc>
+          <w:tcPr>
+            <w:tcW w:w="902" w:type="dxa"/>
             <w:shd w:val="clear" w:color="auto" w:fill="auto"/>
             <w:noWrap/>
             <w:vAlign w:val="bottom"/>
@@ -3285,7 +3237,7 @@
         </w:trPr>
         <w:tc>
           <w:tcPr>
-            <w:tcW w:w="1593" w:type="dxa"/>
+            <w:tcW w:w="1401" w:type="dxa"/>
             <w:shd w:val="clear" w:color="auto" w:fill="auto"/>
             <w:noWrap/>
           </w:tcPr>
@@ -3303,7 +3255,7 @@
         </w:tc>
         <w:tc>
           <w:tcPr>
-            <w:tcW w:w="898" w:type="dxa"/>
+            <w:tcW w:w="803" w:type="dxa"/>
             <w:shd w:val="clear" w:color="auto" w:fill="auto"/>
             <w:noWrap/>
             <w:vAlign w:val="bottom"/>
@@ -3330,7 +3282,7 @@
         </w:tc>
         <w:tc>
           <w:tcPr>
-            <w:tcW w:w="1020" w:type="dxa"/>
+            <w:tcW w:w="908" w:type="dxa"/>
             <w:shd w:val="clear" w:color="auto" w:fill="auto"/>
             <w:noWrap/>
             <w:vAlign w:val="bottom"/>
@@ -3357,7 +3309,7 @@
         </w:tc>
         <w:tc>
           <w:tcPr>
-            <w:tcW w:w="1041" w:type="dxa"/>
+            <w:tcW w:w="927" w:type="dxa"/>
             <w:shd w:val="clear" w:color="auto" w:fill="auto"/>
             <w:noWrap/>
             <w:vAlign w:val="bottom"/>
@@ -3384,26 +3336,26 @@
         </w:tc>
         <w:tc>
           <w:tcPr>
-            <w:tcW w:w="1199" w:type="dxa"/>
-            <w:shd w:val="clear" w:color="auto" w:fill="auto"/>
-            <w:noWrap/>
-            <w:vAlign w:val="bottom"/>
-          </w:tcPr>
-          <w:p>
-            <w:pPr>
-              <w:spacing w:line="240" w:lineRule="auto"/>
-              <w:jc w:val="center"/>
-              <w:rPr>
-                <w:rFonts w:cs="Arial"/>
-                <w:color w:val="000000" w:themeColor="text1"/>
-                <w:lang w:eastAsia="ja-JP"/>
-              </w:rPr>
-            </w:pPr>
-          </w:p>
-        </w:tc>
-        <w:tc>
-          <w:tcPr>
-            <w:tcW w:w="1012" w:type="dxa"/>
+            <w:tcW w:w="1063" w:type="dxa"/>
+            <w:shd w:val="clear" w:color="auto" w:fill="auto"/>
+            <w:noWrap/>
+            <w:vAlign w:val="bottom"/>
+          </w:tcPr>
+          <w:p>
+            <w:pPr>
+              <w:spacing w:line="240" w:lineRule="auto"/>
+              <w:jc w:val="center"/>
+              <w:rPr>
+                <w:rFonts w:cs="Arial"/>
+                <w:color w:val="000000" w:themeColor="text1"/>
+                <w:lang w:eastAsia="ja-JP"/>
+              </w:rPr>
+            </w:pPr>
+          </w:p>
+        </w:tc>
+        <w:tc>
+          <w:tcPr>
+            <w:tcW w:w="902" w:type="dxa"/>
             <w:shd w:val="clear" w:color="auto" w:fill="auto"/>
             <w:noWrap/>
             <w:vAlign w:val="bottom"/>
@@ -3492,7 +3444,7 @@
         </w:trPr>
         <w:tc>
           <w:tcPr>
-            <w:tcW w:w="1593" w:type="dxa"/>
+            <w:tcW w:w="1401" w:type="dxa"/>
             <w:shd w:val="clear" w:color="auto" w:fill="auto"/>
             <w:noWrap/>
           </w:tcPr>
@@ -3516,7 +3468,7 @@
         </w:tc>
         <w:tc>
           <w:tcPr>
-            <w:tcW w:w="898" w:type="dxa"/>
+            <w:tcW w:w="803" w:type="dxa"/>
             <w:shd w:val="clear" w:color="auto" w:fill="auto"/>
             <w:noWrap/>
             <w:vAlign w:val="bottom"/>
@@ -3543,7 +3495,7 @@
         </w:tc>
         <w:tc>
           <w:tcPr>
-            <w:tcW w:w="1020" w:type="dxa"/>
+            <w:tcW w:w="908" w:type="dxa"/>
             <w:shd w:val="clear" w:color="auto" w:fill="auto"/>
             <w:noWrap/>
             <w:vAlign w:val="bottom"/>
@@ -3570,7 +3522,7 @@
         </w:tc>
         <w:tc>
           <w:tcPr>
-            <w:tcW w:w="1041" w:type="dxa"/>
+            <w:tcW w:w="927" w:type="dxa"/>
             <w:shd w:val="clear" w:color="auto" w:fill="auto"/>
             <w:noWrap/>
             <w:vAlign w:val="bottom"/>
@@ -3597,26 +3549,26 @@
         </w:tc>
         <w:tc>
           <w:tcPr>
-            <w:tcW w:w="1199" w:type="dxa"/>
-            <w:shd w:val="clear" w:color="auto" w:fill="auto"/>
-            <w:noWrap/>
-            <w:vAlign w:val="bottom"/>
-          </w:tcPr>
-          <w:p>
-            <w:pPr>
-              <w:spacing w:line="240" w:lineRule="auto"/>
-              <w:jc w:val="center"/>
-              <w:rPr>
-                <w:rFonts w:cs="Arial"/>
-                <w:color w:val="000000" w:themeColor="text1"/>
-                <w:lang w:eastAsia="ja-JP"/>
-              </w:rPr>
-            </w:pPr>
-          </w:p>
-        </w:tc>
-        <w:tc>
-          <w:tcPr>
-            <w:tcW w:w="1012" w:type="dxa"/>
+            <w:tcW w:w="1063" w:type="dxa"/>
+            <w:shd w:val="clear" w:color="auto" w:fill="auto"/>
+            <w:noWrap/>
+            <w:vAlign w:val="bottom"/>
+          </w:tcPr>
+          <w:p>
+            <w:pPr>
+              <w:spacing w:line="240" w:lineRule="auto"/>
+              <w:jc w:val="center"/>
+              <w:rPr>
+                <w:rFonts w:cs="Arial"/>
+                <w:color w:val="000000" w:themeColor="text1"/>
+                <w:lang w:eastAsia="ja-JP"/>
+              </w:rPr>
+            </w:pPr>
+          </w:p>
+        </w:tc>
+        <w:tc>
+          <w:tcPr>
+            <w:tcW w:w="902" w:type="dxa"/>
             <w:shd w:val="clear" w:color="auto" w:fill="auto"/>
             <w:noWrap/>
             <w:vAlign w:val="bottom"/>
@@ -3705,7 +3657,7 @@
         </w:trPr>
         <w:tc>
           <w:tcPr>
-            <w:tcW w:w="1593" w:type="dxa"/>
+            <w:tcW w:w="1401" w:type="dxa"/>
             <w:shd w:val="clear" w:color="auto" w:fill="auto"/>
             <w:noWrap/>
           </w:tcPr>
@@ -3723,7 +3675,7 @@
         </w:tc>
         <w:tc>
           <w:tcPr>
-            <w:tcW w:w="898" w:type="dxa"/>
+            <w:tcW w:w="803" w:type="dxa"/>
             <w:shd w:val="clear" w:color="auto" w:fill="auto"/>
             <w:noWrap/>
             <w:vAlign w:val="bottom"/>
@@ -3750,26 +3702,26 @@
         </w:tc>
         <w:tc>
           <w:tcPr>
-            <w:tcW w:w="1020" w:type="dxa"/>
-            <w:shd w:val="clear" w:color="auto" w:fill="auto"/>
-            <w:noWrap/>
-            <w:vAlign w:val="bottom"/>
-          </w:tcPr>
-          <w:p>
-            <w:pPr>
-              <w:spacing w:line="240" w:lineRule="auto"/>
-              <w:jc w:val="center"/>
-              <w:rPr>
-                <w:rFonts w:cs="Arial"/>
-                <w:color w:val="000000" w:themeColor="text1"/>
-                <w:lang w:eastAsia="ja-JP"/>
-              </w:rPr>
-            </w:pPr>
-          </w:p>
-        </w:tc>
-        <w:tc>
-          <w:tcPr>
-            <w:tcW w:w="1041" w:type="dxa"/>
+            <w:tcW w:w="908" w:type="dxa"/>
+            <w:shd w:val="clear" w:color="auto" w:fill="auto"/>
+            <w:noWrap/>
+            <w:vAlign w:val="bottom"/>
+          </w:tcPr>
+          <w:p>
+            <w:pPr>
+              <w:spacing w:line="240" w:lineRule="auto"/>
+              <w:jc w:val="center"/>
+              <w:rPr>
+                <w:rFonts w:cs="Arial"/>
+                <w:color w:val="000000" w:themeColor="text1"/>
+                <w:lang w:eastAsia="ja-JP"/>
+              </w:rPr>
+            </w:pPr>
+          </w:p>
+        </w:tc>
+        <w:tc>
+          <w:tcPr>
+            <w:tcW w:w="927" w:type="dxa"/>
             <w:shd w:val="clear" w:color="auto" w:fill="auto"/>
             <w:noWrap/>
             <w:vAlign w:val="bottom"/>
@@ -3796,26 +3748,26 @@
         </w:tc>
         <w:tc>
           <w:tcPr>
-            <w:tcW w:w="1199" w:type="dxa"/>
-            <w:shd w:val="clear" w:color="auto" w:fill="auto"/>
-            <w:noWrap/>
-            <w:vAlign w:val="bottom"/>
-          </w:tcPr>
-          <w:p>
-            <w:pPr>
-              <w:spacing w:line="240" w:lineRule="auto"/>
-              <w:jc w:val="center"/>
-              <w:rPr>
-                <w:rFonts w:cs="Arial"/>
-                <w:color w:val="000000" w:themeColor="text1"/>
-                <w:lang w:eastAsia="ja-JP"/>
-              </w:rPr>
-            </w:pPr>
-          </w:p>
-        </w:tc>
-        <w:tc>
-          <w:tcPr>
-            <w:tcW w:w="1012" w:type="dxa"/>
+            <w:tcW w:w="1063" w:type="dxa"/>
+            <w:shd w:val="clear" w:color="auto" w:fill="auto"/>
+            <w:noWrap/>
+            <w:vAlign w:val="bottom"/>
+          </w:tcPr>
+          <w:p>
+            <w:pPr>
+              <w:spacing w:line="240" w:lineRule="auto"/>
+              <w:jc w:val="center"/>
+              <w:rPr>
+                <w:rFonts w:cs="Arial"/>
+                <w:color w:val="000000" w:themeColor="text1"/>
+                <w:lang w:eastAsia="ja-JP"/>
+              </w:rPr>
+            </w:pPr>
+          </w:p>
+        </w:tc>
+        <w:tc>
+          <w:tcPr>
+            <w:tcW w:w="902" w:type="dxa"/>
             <w:shd w:val="clear" w:color="auto" w:fill="auto"/>
             <w:noWrap/>
             <w:vAlign w:val="bottom"/>
@@ -3904,7 +3856,7 @@
         </w:trPr>
         <w:tc>
           <w:tcPr>
-            <w:tcW w:w="1593" w:type="dxa"/>
+            <w:tcW w:w="1401" w:type="dxa"/>
             <w:shd w:val="clear" w:color="auto" w:fill="auto"/>
             <w:noWrap/>
           </w:tcPr>
@@ -3922,7 +3874,7 @@
         </w:tc>
         <w:tc>
           <w:tcPr>
-            <w:tcW w:w="898" w:type="dxa"/>
+            <w:tcW w:w="803" w:type="dxa"/>
             <w:shd w:val="clear" w:color="auto" w:fill="auto"/>
             <w:noWrap/>
             <w:vAlign w:val="bottom"/>
@@ -3949,26 +3901,26 @@
         </w:tc>
         <w:tc>
           <w:tcPr>
-            <w:tcW w:w="1020" w:type="dxa"/>
-            <w:shd w:val="clear" w:color="auto" w:fill="auto"/>
-            <w:noWrap/>
-            <w:vAlign w:val="bottom"/>
-          </w:tcPr>
-          <w:p>
-            <w:pPr>
-              <w:spacing w:line="240" w:lineRule="auto"/>
-              <w:jc w:val="center"/>
-              <w:rPr>
-                <w:rFonts w:cs="Arial"/>
-                <w:color w:val="000000" w:themeColor="text1"/>
-                <w:lang w:eastAsia="ja-JP"/>
-              </w:rPr>
-            </w:pPr>
-          </w:p>
-        </w:tc>
-        <w:tc>
-          <w:tcPr>
-            <w:tcW w:w="1041" w:type="dxa"/>
+            <w:tcW w:w="908" w:type="dxa"/>
+            <w:shd w:val="clear" w:color="auto" w:fill="auto"/>
+            <w:noWrap/>
+            <w:vAlign w:val="bottom"/>
+          </w:tcPr>
+          <w:p>
+            <w:pPr>
+              <w:spacing w:line="240" w:lineRule="auto"/>
+              <w:jc w:val="center"/>
+              <w:rPr>
+                <w:rFonts w:cs="Arial"/>
+                <w:color w:val="000000" w:themeColor="text1"/>
+                <w:lang w:eastAsia="ja-JP"/>
+              </w:rPr>
+            </w:pPr>
+          </w:p>
+        </w:tc>
+        <w:tc>
+          <w:tcPr>
+            <w:tcW w:w="927" w:type="dxa"/>
             <w:shd w:val="clear" w:color="auto" w:fill="auto"/>
             <w:noWrap/>
             <w:vAlign w:val="bottom"/>
@@ -3995,26 +3947,26 @@
         </w:tc>
         <w:tc>
           <w:tcPr>
-            <w:tcW w:w="1199" w:type="dxa"/>
-            <w:shd w:val="clear" w:color="auto" w:fill="auto"/>
-            <w:noWrap/>
-            <w:vAlign w:val="bottom"/>
-          </w:tcPr>
-          <w:p>
-            <w:pPr>
-              <w:spacing w:line="240" w:lineRule="auto"/>
-              <w:jc w:val="center"/>
-              <w:rPr>
-                <w:rFonts w:cs="Arial"/>
-                <w:color w:val="000000" w:themeColor="text1"/>
-                <w:lang w:eastAsia="ja-JP"/>
-              </w:rPr>
-            </w:pPr>
-          </w:p>
-        </w:tc>
-        <w:tc>
-          <w:tcPr>
-            <w:tcW w:w="1012" w:type="dxa"/>
+            <w:tcW w:w="1063" w:type="dxa"/>
+            <w:shd w:val="clear" w:color="auto" w:fill="auto"/>
+            <w:noWrap/>
+            <w:vAlign w:val="bottom"/>
+          </w:tcPr>
+          <w:p>
+            <w:pPr>
+              <w:spacing w:line="240" w:lineRule="auto"/>
+              <w:jc w:val="center"/>
+              <w:rPr>
+                <w:rFonts w:cs="Arial"/>
+                <w:color w:val="000000" w:themeColor="text1"/>
+                <w:lang w:eastAsia="ja-JP"/>
+              </w:rPr>
+            </w:pPr>
+          </w:p>
+        </w:tc>
+        <w:tc>
+          <w:tcPr>
+            <w:tcW w:w="902" w:type="dxa"/>
             <w:shd w:val="clear" w:color="auto" w:fill="auto"/>
             <w:noWrap/>
             <w:vAlign w:val="bottom"/>
@@ -4103,7 +4055,7 @@
         </w:trPr>
         <w:tc>
           <w:tcPr>
-            <w:tcW w:w="1593" w:type="dxa"/>
+            <w:tcW w:w="1401" w:type="dxa"/>
             <w:shd w:val="clear" w:color="auto" w:fill="auto"/>
             <w:noWrap/>
           </w:tcPr>
@@ -4122,7 +4074,7 @@
         </w:tc>
         <w:tc>
           <w:tcPr>
-            <w:tcW w:w="898" w:type="dxa"/>
+            <w:tcW w:w="803" w:type="dxa"/>
             <w:shd w:val="clear" w:color="auto" w:fill="auto"/>
             <w:noWrap/>
             <w:vAlign w:val="bottom"/>
@@ -4149,26 +4101,26 @@
         </w:tc>
         <w:tc>
           <w:tcPr>
-            <w:tcW w:w="1020" w:type="dxa"/>
-            <w:shd w:val="clear" w:color="auto" w:fill="auto"/>
-            <w:noWrap/>
-            <w:vAlign w:val="bottom"/>
-          </w:tcPr>
-          <w:p>
-            <w:pPr>
-              <w:spacing w:line="240" w:lineRule="auto"/>
-              <w:jc w:val="center"/>
-              <w:rPr>
-                <w:rFonts w:cs="Arial"/>
-                <w:color w:val="000000" w:themeColor="text1"/>
-                <w:lang w:eastAsia="ja-JP"/>
-              </w:rPr>
-            </w:pPr>
-          </w:p>
-        </w:tc>
-        <w:tc>
-          <w:tcPr>
-            <w:tcW w:w="1041" w:type="dxa"/>
+            <w:tcW w:w="908" w:type="dxa"/>
+            <w:shd w:val="clear" w:color="auto" w:fill="auto"/>
+            <w:noWrap/>
+            <w:vAlign w:val="bottom"/>
+          </w:tcPr>
+          <w:p>
+            <w:pPr>
+              <w:spacing w:line="240" w:lineRule="auto"/>
+              <w:jc w:val="center"/>
+              <w:rPr>
+                <w:rFonts w:cs="Arial"/>
+                <w:color w:val="000000" w:themeColor="text1"/>
+                <w:lang w:eastAsia="ja-JP"/>
+              </w:rPr>
+            </w:pPr>
+          </w:p>
+        </w:tc>
+        <w:tc>
+          <w:tcPr>
+            <w:tcW w:w="927" w:type="dxa"/>
             <w:shd w:val="clear" w:color="auto" w:fill="auto"/>
             <w:noWrap/>
             <w:vAlign w:val="bottom"/>
@@ -4195,26 +4147,26 @@
         </w:tc>
         <w:tc>
           <w:tcPr>
-            <w:tcW w:w="1199" w:type="dxa"/>
-            <w:shd w:val="clear" w:color="auto" w:fill="auto"/>
-            <w:noWrap/>
-            <w:vAlign w:val="bottom"/>
-          </w:tcPr>
-          <w:p>
-            <w:pPr>
-              <w:spacing w:line="240" w:lineRule="auto"/>
-              <w:jc w:val="center"/>
-              <w:rPr>
-                <w:rFonts w:cs="Arial"/>
-                <w:color w:val="000000" w:themeColor="text1"/>
-                <w:lang w:eastAsia="ja-JP"/>
-              </w:rPr>
-            </w:pPr>
-          </w:p>
-        </w:tc>
-        <w:tc>
-          <w:tcPr>
-            <w:tcW w:w="1012" w:type="dxa"/>
+            <w:tcW w:w="1063" w:type="dxa"/>
+            <w:shd w:val="clear" w:color="auto" w:fill="auto"/>
+            <w:noWrap/>
+            <w:vAlign w:val="bottom"/>
+          </w:tcPr>
+          <w:p>
+            <w:pPr>
+              <w:spacing w:line="240" w:lineRule="auto"/>
+              <w:jc w:val="center"/>
+              <w:rPr>
+                <w:rFonts w:cs="Arial"/>
+                <w:color w:val="000000" w:themeColor="text1"/>
+                <w:lang w:eastAsia="ja-JP"/>
+              </w:rPr>
+            </w:pPr>
+          </w:p>
+        </w:tc>
+        <w:tc>
+          <w:tcPr>
+            <w:tcW w:w="902" w:type="dxa"/>
             <w:shd w:val="clear" w:color="auto" w:fill="auto"/>
             <w:noWrap/>
             <w:vAlign w:val="bottom"/>
@@ -4303,7 +4255,7 @@
         </w:trPr>
         <w:tc>
           <w:tcPr>
-            <w:tcW w:w="1593" w:type="dxa"/>
+            <w:tcW w:w="1401" w:type="dxa"/>
             <w:shd w:val="clear" w:color="auto" w:fill="auto"/>
             <w:noWrap/>
           </w:tcPr>
@@ -4321,7 +4273,7 @@
         </w:tc>
         <w:tc>
           <w:tcPr>
-            <w:tcW w:w="898" w:type="dxa"/>
+            <w:tcW w:w="803" w:type="dxa"/>
             <w:shd w:val="clear" w:color="auto" w:fill="auto"/>
             <w:noWrap/>
             <w:vAlign w:val="bottom"/>
@@ -4348,7 +4300,7 @@
         </w:tc>
         <w:tc>
           <w:tcPr>
-            <w:tcW w:w="1020" w:type="dxa"/>
+            <w:tcW w:w="908" w:type="dxa"/>
             <w:shd w:val="clear" w:color="auto" w:fill="auto"/>
             <w:noWrap/>
             <w:vAlign w:val="bottom"/>
@@ -4375,7 +4327,7 @@
         </w:tc>
         <w:tc>
           <w:tcPr>
-            <w:tcW w:w="1041" w:type="dxa"/>
+            <w:tcW w:w="927" w:type="dxa"/>
             <w:shd w:val="clear" w:color="auto" w:fill="auto"/>
             <w:noWrap/>
             <w:vAlign w:val="bottom"/>
@@ -4402,26 +4354,26 @@
         </w:tc>
         <w:tc>
           <w:tcPr>
-            <w:tcW w:w="1199" w:type="dxa"/>
-            <w:shd w:val="clear" w:color="auto" w:fill="auto"/>
-            <w:noWrap/>
-            <w:vAlign w:val="bottom"/>
-          </w:tcPr>
-          <w:p>
-            <w:pPr>
-              <w:spacing w:line="240" w:lineRule="auto"/>
-              <w:jc w:val="center"/>
-              <w:rPr>
-                <w:rFonts w:cs="Arial"/>
-                <w:color w:val="000000" w:themeColor="text1"/>
-                <w:lang w:eastAsia="ja-JP"/>
-              </w:rPr>
-            </w:pPr>
-          </w:p>
-        </w:tc>
-        <w:tc>
-          <w:tcPr>
-            <w:tcW w:w="1012" w:type="dxa"/>
+            <w:tcW w:w="1063" w:type="dxa"/>
+            <w:shd w:val="clear" w:color="auto" w:fill="auto"/>
+            <w:noWrap/>
+            <w:vAlign w:val="bottom"/>
+          </w:tcPr>
+          <w:p>
+            <w:pPr>
+              <w:spacing w:line="240" w:lineRule="auto"/>
+              <w:jc w:val="center"/>
+              <w:rPr>
+                <w:rFonts w:cs="Arial"/>
+                <w:color w:val="000000" w:themeColor="text1"/>
+                <w:lang w:eastAsia="ja-JP"/>
+              </w:rPr>
+            </w:pPr>
+          </w:p>
+        </w:tc>
+        <w:tc>
+          <w:tcPr>
+            <w:tcW w:w="902" w:type="dxa"/>
             <w:shd w:val="clear" w:color="auto" w:fill="auto"/>
             <w:noWrap/>
             <w:vAlign w:val="bottom"/>
@@ -4510,7 +4462,7 @@
         </w:trPr>
         <w:tc>
           <w:tcPr>
-            <w:tcW w:w="1593" w:type="dxa"/>
+            <w:tcW w:w="1401" w:type="dxa"/>
             <w:shd w:val="clear" w:color="auto" w:fill="auto"/>
             <w:noWrap/>
           </w:tcPr>
@@ -4528,7 +4480,7 @@
         </w:tc>
         <w:tc>
           <w:tcPr>
-            <w:tcW w:w="898" w:type="dxa"/>
+            <w:tcW w:w="803" w:type="dxa"/>
             <w:shd w:val="clear" w:color="auto" w:fill="auto"/>
             <w:noWrap/>
             <w:vAlign w:val="bottom"/>
@@ -4555,7 +4507,7 @@
         </w:tc>
         <w:tc>
           <w:tcPr>
-            <w:tcW w:w="1020" w:type="dxa"/>
+            <w:tcW w:w="908" w:type="dxa"/>
             <w:shd w:val="clear" w:color="auto" w:fill="auto"/>
             <w:noWrap/>
             <w:vAlign w:val="bottom"/>
@@ -4582,7 +4534,7 @@
         </w:tc>
         <w:tc>
           <w:tcPr>
-            <w:tcW w:w="1041" w:type="dxa"/>
+            <w:tcW w:w="927" w:type="dxa"/>
             <w:shd w:val="clear" w:color="auto" w:fill="auto"/>
             <w:noWrap/>
             <w:vAlign w:val="bottom"/>
@@ -4609,26 +4561,26 @@
         </w:tc>
         <w:tc>
           <w:tcPr>
-            <w:tcW w:w="1199" w:type="dxa"/>
-            <w:shd w:val="clear" w:color="auto" w:fill="auto"/>
-            <w:noWrap/>
-            <w:vAlign w:val="bottom"/>
-          </w:tcPr>
-          <w:p>
-            <w:pPr>
-              <w:spacing w:line="240" w:lineRule="auto"/>
-              <w:jc w:val="center"/>
-              <w:rPr>
-                <w:rFonts w:cs="Arial"/>
-                <w:color w:val="000000" w:themeColor="text1"/>
-                <w:lang w:eastAsia="ja-JP"/>
-              </w:rPr>
-            </w:pPr>
-          </w:p>
-        </w:tc>
-        <w:tc>
-          <w:tcPr>
-            <w:tcW w:w="1012" w:type="dxa"/>
+            <w:tcW w:w="1063" w:type="dxa"/>
+            <w:shd w:val="clear" w:color="auto" w:fill="auto"/>
+            <w:noWrap/>
+            <w:vAlign w:val="bottom"/>
+          </w:tcPr>
+          <w:p>
+            <w:pPr>
+              <w:spacing w:line="240" w:lineRule="auto"/>
+              <w:jc w:val="center"/>
+              <w:rPr>
+                <w:rFonts w:cs="Arial"/>
+                <w:color w:val="000000" w:themeColor="text1"/>
+                <w:lang w:eastAsia="ja-JP"/>
+              </w:rPr>
+            </w:pPr>
+          </w:p>
+        </w:tc>
+        <w:tc>
+          <w:tcPr>
+            <w:tcW w:w="902" w:type="dxa"/>
             <w:shd w:val="clear" w:color="auto" w:fill="auto"/>
             <w:noWrap/>
             <w:vAlign w:val="bottom"/>
@@ -4725,7 +4677,7 @@
         </w:trPr>
         <w:tc>
           <w:tcPr>
-            <w:tcW w:w="1593" w:type="dxa"/>
+            <w:tcW w:w="1401" w:type="dxa"/>
             <w:shd w:val="clear" w:color="auto" w:fill="auto"/>
             <w:noWrap/>
           </w:tcPr>
@@ -4740,13 +4692,13 @@
               <w:t>Establish meeting minutes for week-</w:t>
             </w:r>
             <w:r>
-              <w:t>7</w:t>
-            </w:r>
-          </w:p>
-        </w:tc>
-        <w:tc>
-          <w:tcPr>
-            <w:tcW w:w="898" w:type="dxa"/>
+              <w:t>8</w:t>
+            </w:r>
+          </w:p>
+        </w:tc>
+        <w:tc>
+          <w:tcPr>
+            <w:tcW w:w="803" w:type="dxa"/>
             <w:shd w:val="clear" w:color="auto" w:fill="auto"/>
             <w:noWrap/>
             <w:vAlign w:val="bottom"/>
@@ -4773,7 +4725,7 @@
         </w:tc>
         <w:tc>
           <w:tcPr>
-            <w:tcW w:w="1020" w:type="dxa"/>
+            <w:tcW w:w="908" w:type="dxa"/>
             <w:shd w:val="clear" w:color="auto" w:fill="auto"/>
             <w:noWrap/>
             <w:vAlign w:val="bottom"/>
@@ -4800,7 +4752,7 @@
         </w:tc>
         <w:tc>
           <w:tcPr>
-            <w:tcW w:w="1041" w:type="dxa"/>
+            <w:tcW w:w="927" w:type="dxa"/>
             <w:shd w:val="clear" w:color="auto" w:fill="auto"/>
             <w:noWrap/>
             <w:vAlign w:val="bottom"/>
@@ -4827,26 +4779,26 @@
         </w:tc>
         <w:tc>
           <w:tcPr>
-            <w:tcW w:w="1199" w:type="dxa"/>
-            <w:shd w:val="clear" w:color="auto" w:fill="auto"/>
-            <w:noWrap/>
-            <w:vAlign w:val="bottom"/>
-          </w:tcPr>
-          <w:p>
-            <w:pPr>
-              <w:spacing w:line="240" w:lineRule="auto"/>
-              <w:jc w:val="center"/>
-              <w:rPr>
-                <w:rFonts w:cs="Arial"/>
-                <w:color w:val="000000" w:themeColor="text1"/>
-                <w:lang w:eastAsia="ja-JP"/>
-              </w:rPr>
-            </w:pPr>
-          </w:p>
-        </w:tc>
-        <w:tc>
-          <w:tcPr>
-            <w:tcW w:w="1012" w:type="dxa"/>
+            <w:tcW w:w="1063" w:type="dxa"/>
+            <w:shd w:val="clear" w:color="auto" w:fill="auto"/>
+            <w:noWrap/>
+            <w:vAlign w:val="bottom"/>
+          </w:tcPr>
+          <w:p>
+            <w:pPr>
+              <w:spacing w:line="240" w:lineRule="auto"/>
+              <w:jc w:val="center"/>
+              <w:rPr>
+                <w:rFonts w:cs="Arial"/>
+                <w:color w:val="000000" w:themeColor="text1"/>
+                <w:lang w:eastAsia="ja-JP"/>
+              </w:rPr>
+            </w:pPr>
+          </w:p>
+        </w:tc>
+        <w:tc>
+          <w:tcPr>
+            <w:tcW w:w="902" w:type="dxa"/>
             <w:shd w:val="clear" w:color="auto" w:fill="auto"/>
             <w:noWrap/>
             <w:vAlign w:val="bottom"/>
@@ -4935,7 +4887,7 @@
         </w:trPr>
         <w:tc>
           <w:tcPr>
-            <w:tcW w:w="1593" w:type="dxa"/>
+            <w:tcW w:w="1401" w:type="dxa"/>
             <w:shd w:val="clear" w:color="auto" w:fill="auto"/>
             <w:noWrap/>
           </w:tcPr>
@@ -4953,7 +4905,7 @@
         </w:tc>
         <w:tc>
           <w:tcPr>
-            <w:tcW w:w="898" w:type="dxa"/>
+            <w:tcW w:w="803" w:type="dxa"/>
             <w:shd w:val="clear" w:color="auto" w:fill="auto"/>
             <w:noWrap/>
             <w:vAlign w:val="bottom"/>
@@ -4980,7 +4932,7 @@
         </w:tc>
         <w:tc>
           <w:tcPr>
-            <w:tcW w:w="1020" w:type="dxa"/>
+            <w:tcW w:w="908" w:type="dxa"/>
             <w:shd w:val="clear" w:color="auto" w:fill="auto"/>
             <w:noWrap/>
             <w:vAlign w:val="bottom"/>
@@ -5007,7 +4959,7 @@
         </w:tc>
         <w:tc>
           <w:tcPr>
-            <w:tcW w:w="1041" w:type="dxa"/>
+            <w:tcW w:w="927" w:type="dxa"/>
             <w:shd w:val="clear" w:color="auto" w:fill="auto"/>
             <w:noWrap/>
             <w:vAlign w:val="bottom"/>
@@ -5034,26 +4986,26 @@
         </w:tc>
         <w:tc>
           <w:tcPr>
-            <w:tcW w:w="1199" w:type="dxa"/>
-            <w:shd w:val="clear" w:color="auto" w:fill="auto"/>
-            <w:noWrap/>
-            <w:vAlign w:val="bottom"/>
-          </w:tcPr>
-          <w:p>
-            <w:pPr>
-              <w:spacing w:line="240" w:lineRule="auto"/>
-              <w:jc w:val="center"/>
-              <w:rPr>
-                <w:rFonts w:cs="Arial"/>
-                <w:color w:val="000000" w:themeColor="text1"/>
-                <w:lang w:eastAsia="ja-JP"/>
-              </w:rPr>
-            </w:pPr>
-          </w:p>
-        </w:tc>
-        <w:tc>
-          <w:tcPr>
-            <w:tcW w:w="1012" w:type="dxa"/>
+            <w:tcW w:w="1063" w:type="dxa"/>
+            <w:shd w:val="clear" w:color="auto" w:fill="auto"/>
+            <w:noWrap/>
+            <w:vAlign w:val="bottom"/>
+          </w:tcPr>
+          <w:p>
+            <w:pPr>
+              <w:spacing w:line="240" w:lineRule="auto"/>
+              <w:jc w:val="center"/>
+              <w:rPr>
+                <w:rFonts w:cs="Arial"/>
+                <w:color w:val="000000" w:themeColor="text1"/>
+                <w:lang w:eastAsia="ja-JP"/>
+              </w:rPr>
+            </w:pPr>
+          </w:p>
+        </w:tc>
+        <w:tc>
+          <w:tcPr>
+            <w:tcW w:w="902" w:type="dxa"/>
             <w:shd w:val="clear" w:color="auto" w:fill="auto"/>
             <w:noWrap/>
             <w:vAlign w:val="bottom"/>
@@ -5134,100 +5086,90 @@
         </w:trPr>
         <w:tc>
           <w:tcPr>
-            <w:tcW w:w="1593" w:type="dxa"/>
-            <w:shd w:val="clear" w:color="auto" w:fill="auto"/>
-            <w:noWrap/>
-          </w:tcPr>
-          <w:p>
-            <w:pPr>
-              <w:jc w:val="center"/>
-              <w:rPr>
-                <w:color w:val="000000" w:themeColor="text1"/>
-              </w:rPr>
-            </w:pPr>
-            <w:r>
-              <w:t>Establish Feedback document for week-</w:t>
-            </w:r>
-            <w:r>
+            <w:tcW w:w="1401" w:type="dxa"/>
+            <w:shd w:val="clear" w:color="auto" w:fill="auto"/>
+            <w:noWrap/>
+          </w:tcPr>
+          <w:p>
+            <w:pPr>
+              <w:jc w:val="center"/>
+            </w:pPr>
+            <w:bookmarkStart w:id="1" w:name="_GoBack"/>
+            <w:bookmarkEnd w:id="1"/>
+            <w:r>
+              <w:t>Complete Development Testing for Highest Priority Architectural Element</w:t>
+            </w:r>
+          </w:p>
+        </w:tc>
+        <w:tc>
+          <w:tcPr>
+            <w:tcW w:w="803" w:type="dxa"/>
+            <w:shd w:val="clear" w:color="auto" w:fill="auto"/>
+            <w:noWrap/>
+            <w:vAlign w:val="bottom"/>
+          </w:tcPr>
+          <w:p>
+            <w:pPr>
+              <w:spacing w:line="240" w:lineRule="auto"/>
+              <w:jc w:val="center"/>
+              <w:rPr>
+                <w:rFonts w:cs="Arial"/>
+                <w:lang w:eastAsia="ja-JP"/>
+              </w:rPr>
+            </w:pPr>
+            <w:r>
+              <w:rPr>
+                <w:rFonts w:cs="Arial"/>
+                <w:lang w:eastAsia="ja-JP"/>
+              </w:rPr>
+              <w:t>8</w:t>
+            </w:r>
+          </w:p>
+        </w:tc>
+        <w:tc>
+          <w:tcPr>
+            <w:tcW w:w="908" w:type="dxa"/>
+            <w:shd w:val="clear" w:color="auto" w:fill="auto"/>
+            <w:noWrap/>
+            <w:vAlign w:val="bottom"/>
+          </w:tcPr>
+          <w:p>
+            <w:pPr>
+              <w:spacing w:line="240" w:lineRule="auto"/>
+              <w:jc w:val="center"/>
+              <w:rPr>
+                <w:rFonts w:cs="Arial"/>
+                <w:lang w:eastAsia="ja-JP"/>
+              </w:rPr>
+            </w:pPr>
+            <w:r>
+              <w:rPr>
+                <w:rFonts w:cs="Arial"/>
+                <w:lang w:eastAsia="ja-JP"/>
+              </w:rPr>
               <w:t>7</w:t>
             </w:r>
           </w:p>
         </w:tc>
         <w:tc>
           <w:tcPr>
-            <w:tcW w:w="898" w:type="dxa"/>
-            <w:shd w:val="clear" w:color="auto" w:fill="auto"/>
-            <w:noWrap/>
-            <w:vAlign w:val="bottom"/>
-          </w:tcPr>
-          <w:p>
-            <w:pPr>
-              <w:spacing w:line="240" w:lineRule="auto"/>
-              <w:jc w:val="center"/>
-              <w:rPr>
-                <w:rFonts w:cs="Arial"/>
-                <w:color w:val="000000" w:themeColor="text1"/>
-                <w:lang w:eastAsia="ja-JP"/>
-              </w:rPr>
-            </w:pPr>
-            <w:r>
-              <w:rPr>
-                <w:rFonts w:cs="Arial"/>
-                <w:color w:val="000000" w:themeColor="text1"/>
-                <w:lang w:eastAsia="ja-JP"/>
-              </w:rPr>
-              <w:t>9</w:t>
-            </w:r>
-          </w:p>
-        </w:tc>
-        <w:tc>
-          <w:tcPr>
-            <w:tcW w:w="1020" w:type="dxa"/>
-            <w:shd w:val="clear" w:color="auto" w:fill="auto"/>
-            <w:noWrap/>
-            <w:vAlign w:val="bottom"/>
-          </w:tcPr>
-          <w:p>
-            <w:pPr>
-              <w:spacing w:line="240" w:lineRule="auto"/>
-              <w:jc w:val="center"/>
-              <w:rPr>
-                <w:rFonts w:cs="Arial"/>
-                <w:color w:val="000000" w:themeColor="text1"/>
-                <w:lang w:eastAsia="ja-JP"/>
-              </w:rPr>
-            </w:pPr>
-            <w:r>
-              <w:rPr>
-                <w:rFonts w:cs="Arial"/>
-                <w:color w:val="000000" w:themeColor="text1"/>
-                <w:lang w:eastAsia="ja-JP"/>
-              </w:rPr>
-              <w:t>7</w:t>
-            </w:r>
-          </w:p>
-        </w:tc>
-        <w:tc>
-          <w:tcPr>
-            <w:tcW w:w="1041" w:type="dxa"/>
-            <w:shd w:val="clear" w:color="auto" w:fill="auto"/>
-            <w:noWrap/>
-            <w:vAlign w:val="bottom"/>
-          </w:tcPr>
-          <w:p>
-            <w:pPr>
-              <w:spacing w:line="240" w:lineRule="auto"/>
-              <w:jc w:val="center"/>
-              <w:rPr>
-                <w:rFonts w:cs="Arial"/>
-                <w:color w:val="000000" w:themeColor="text1"/>
-                <w:lang w:eastAsia="ja-JP"/>
-              </w:rPr>
-            </w:pPr>
-            <w:r>
-              <w:rPr>
-                <w:rFonts w:cs="Arial"/>
-                <w:color w:val="000000" w:themeColor="text1"/>
+            <w:tcW w:w="927" w:type="dxa"/>
+            <w:shd w:val="clear" w:color="auto" w:fill="auto"/>
+            <w:noWrap/>
+            <w:vAlign w:val="bottom"/>
+          </w:tcPr>
+          <w:p>
+            <w:pPr>
+              <w:spacing w:line="240" w:lineRule="auto"/>
+              <w:jc w:val="center"/>
+              <w:rPr>
+                <w:rFonts w:cs="Arial"/>
+                <w:lang w:eastAsia="ja-JP"/>
+              </w:rPr>
+            </w:pPr>
+            <w:r>
+              <w:rPr>
+                <w:rFonts w:cs="Arial"/>
                 <w:lang w:eastAsia="ja-JP"/>
               </w:rPr>
               <w:t>Not Started</w:t>
@@ -5236,37 +5178,35 @@
         </w:tc>
         <w:tc>
           <w:tcPr>
-            <w:tcW w:w="1199" w:type="dxa"/>
-            <w:shd w:val="clear" w:color="auto" w:fill="auto"/>
-            <w:noWrap/>
-            <w:vAlign w:val="bottom"/>
-          </w:tcPr>
-          <w:p>
-            <w:pPr>
-              <w:spacing w:line="240" w:lineRule="auto"/>
-              <w:jc w:val="center"/>
-              <w:rPr>
-                <w:rFonts w:cs="Arial"/>
-                <w:color w:val="000000" w:themeColor="text1"/>
-                <w:lang w:eastAsia="ja-JP"/>
-              </w:rPr>
-            </w:pPr>
-          </w:p>
-        </w:tc>
-        <w:tc>
-          <w:tcPr>
-            <w:tcW w:w="1012" w:type="dxa"/>
-            <w:shd w:val="clear" w:color="auto" w:fill="auto"/>
-            <w:noWrap/>
-            <w:vAlign w:val="bottom"/>
-          </w:tcPr>
-          <w:p>
-            <w:pPr>
-              <w:spacing w:line="240" w:lineRule="auto"/>
-              <w:jc w:val="center"/>
-              <w:rPr>
-                <w:rFonts w:cs="Arial"/>
-                <w:color w:val="000000" w:themeColor="text1"/>
+            <w:tcW w:w="1063" w:type="dxa"/>
+            <w:shd w:val="clear" w:color="auto" w:fill="auto"/>
+            <w:noWrap/>
+            <w:vAlign w:val="bottom"/>
+          </w:tcPr>
+          <w:p>
+            <w:pPr>
+              <w:spacing w:line="240" w:lineRule="auto"/>
+              <w:jc w:val="center"/>
+              <w:rPr>
+                <w:rFonts w:cs="Arial"/>
+                <w:lang w:eastAsia="ja-JP"/>
+              </w:rPr>
+            </w:pPr>
+          </w:p>
+        </w:tc>
+        <w:tc>
+          <w:tcPr>
+            <w:tcW w:w="902" w:type="dxa"/>
+            <w:shd w:val="clear" w:color="auto" w:fill="auto"/>
+            <w:noWrap/>
+            <w:vAlign w:val="bottom"/>
+          </w:tcPr>
+          <w:p>
+            <w:pPr>
+              <w:spacing w:line="240" w:lineRule="auto"/>
+              <w:jc w:val="center"/>
+              <w:rPr>
+                <w:rFonts w:cs="Arial"/>
                 <w:lang w:eastAsia="ja-JP"/>
               </w:rPr>
             </w:pPr>
@@ -5285,17 +5225,15 @@
               <w:jc w:val="center"/>
               <w:rPr>
                 <w:rFonts w:cs="Arial"/>
-                <w:color w:val="000000" w:themeColor="text1"/>
-                <w:lang w:eastAsia="ja-JP"/>
-              </w:rPr>
-            </w:pPr>
-            <w:r>
-              <w:rPr>
-                <w:rFonts w:cs="Arial"/>
-                <w:color w:val="000000" w:themeColor="text1"/>
-                <w:lang w:eastAsia="ja-JP"/>
-              </w:rPr>
-              <w:t>Shirish Maharjan</w:t>
+                <w:lang w:eastAsia="ja-JP"/>
+              </w:rPr>
+            </w:pPr>
+            <w:r>
+              <w:rPr>
+                <w:rFonts w:cs="Arial"/>
+                <w:lang w:eastAsia="ja-JP"/>
+              </w:rPr>
+              <w:t>Arik Maharjan</w:t>
             </w:r>
           </w:p>
         </w:tc>
@@ -5312,7 +5250,6 @@
               <w:jc w:val="center"/>
               <w:rPr>
                 <w:rFonts w:cs="Arial"/>
-                <w:color w:val="000000" w:themeColor="text1"/>
                 <w:lang w:eastAsia="ja-JP"/>
               </w:rPr>
             </w:pPr>
@@ -5331,7 +5268,6 @@
               <w:jc w:val="center"/>
               <w:rPr>
                 <w:rFonts w:cs="Arial"/>
-                <w:color w:val="000000" w:themeColor="text1"/>
                 <w:lang w:eastAsia="ja-JP"/>
               </w:rPr>
             </w:pPr>
@@ -5344,52 +5280,23 @@
         </w:trPr>
         <w:tc>
           <w:tcPr>
-            <w:tcW w:w="1593" w:type="dxa"/>
-            <w:shd w:val="clear" w:color="auto" w:fill="auto"/>
-            <w:noWrap/>
-          </w:tcPr>
-          <w:p>
-            <w:pPr>
-              <w:jc w:val="center"/>
-            </w:pPr>
-            <w:r>
-              <w:t xml:space="preserve">Complete Development Testing for Highest Priority </w:t>
-            </w:r>
+            <w:tcW w:w="1401" w:type="dxa"/>
+            <w:shd w:val="clear" w:color="auto" w:fill="auto"/>
+            <w:noWrap/>
+          </w:tcPr>
+          <w:p>
+            <w:pPr>
+              <w:jc w:val="center"/>
+            </w:pPr>
             <w:r>
               <w:lastRenderedPageBreak/>
-              <w:t>Architectural Element</w:t>
-            </w:r>
-          </w:p>
-        </w:tc>
-        <w:tc>
-          <w:tcPr>
-            <w:tcW w:w="898" w:type="dxa"/>
-            <w:shd w:val="clear" w:color="auto" w:fill="auto"/>
-            <w:noWrap/>
-            <w:vAlign w:val="bottom"/>
-          </w:tcPr>
-          <w:p>
-            <w:pPr>
-              <w:spacing w:line="240" w:lineRule="auto"/>
-              <w:jc w:val="center"/>
-              <w:rPr>
-                <w:rFonts w:cs="Arial"/>
-                <w:lang w:eastAsia="ja-JP"/>
-              </w:rPr>
-            </w:pPr>
-            <w:r>
-              <w:rPr>
-                <w:rFonts w:cs="Arial"/>
-                <w:lang w:eastAsia="ja-JP"/>
-              </w:rPr>
-              <w:lastRenderedPageBreak/>
-              <w:t>8</w:t>
-            </w:r>
-          </w:p>
-        </w:tc>
-        <w:tc>
-          <w:tcPr>
-            <w:tcW w:w="1020" w:type="dxa"/>
+              <w:t>Create Revised Project Plan</w:t>
+            </w:r>
+          </w:p>
+        </w:tc>
+        <w:tc>
+          <w:tcPr>
+            <w:tcW w:w="803" w:type="dxa"/>
             <w:shd w:val="clear" w:color="auto" w:fill="auto"/>
             <w:noWrap/>
             <w:vAlign w:val="bottom"/>
@@ -5414,7 +5321,32 @@
         </w:tc>
         <w:tc>
           <w:tcPr>
-            <w:tcW w:w="1041" w:type="dxa"/>
+            <w:tcW w:w="908" w:type="dxa"/>
+            <w:shd w:val="clear" w:color="auto" w:fill="auto"/>
+            <w:noWrap/>
+            <w:vAlign w:val="bottom"/>
+          </w:tcPr>
+          <w:p>
+            <w:pPr>
+              <w:spacing w:line="240" w:lineRule="auto"/>
+              <w:jc w:val="center"/>
+              <w:rPr>
+                <w:rFonts w:cs="Arial"/>
+                <w:lang w:eastAsia="ja-JP"/>
+              </w:rPr>
+            </w:pPr>
+            <w:r>
+              <w:rPr>
+                <w:rFonts w:cs="Arial"/>
+                <w:lang w:eastAsia="ja-JP"/>
+              </w:rPr>
+              <w:t>7</w:t>
+            </w:r>
+          </w:p>
+        </w:tc>
+        <w:tc>
+          <w:tcPr>
+            <w:tcW w:w="927" w:type="dxa"/>
             <w:shd w:val="clear" w:color="auto" w:fill="auto"/>
             <w:noWrap/>
             <w:vAlign w:val="bottom"/>
@@ -5439,25 +5371,25 @@
         </w:tc>
         <w:tc>
           <w:tcPr>
-            <w:tcW w:w="1199" w:type="dxa"/>
-            <w:shd w:val="clear" w:color="auto" w:fill="auto"/>
-            <w:noWrap/>
-            <w:vAlign w:val="bottom"/>
-          </w:tcPr>
-          <w:p>
-            <w:pPr>
-              <w:spacing w:line="240" w:lineRule="auto"/>
-              <w:jc w:val="center"/>
-              <w:rPr>
-                <w:rFonts w:cs="Arial"/>
-                <w:lang w:eastAsia="ja-JP"/>
-              </w:rPr>
-            </w:pPr>
-          </w:p>
-        </w:tc>
-        <w:tc>
-          <w:tcPr>
-            <w:tcW w:w="1012" w:type="dxa"/>
+            <w:tcW w:w="1063" w:type="dxa"/>
+            <w:shd w:val="clear" w:color="auto" w:fill="auto"/>
+            <w:noWrap/>
+            <w:vAlign w:val="bottom"/>
+          </w:tcPr>
+          <w:p>
+            <w:pPr>
+              <w:spacing w:line="240" w:lineRule="auto"/>
+              <w:jc w:val="center"/>
+              <w:rPr>
+                <w:rFonts w:cs="Arial"/>
+                <w:lang w:eastAsia="ja-JP"/>
+              </w:rPr>
+            </w:pPr>
+          </w:p>
+        </w:tc>
+        <w:tc>
+          <w:tcPr>
+            <w:tcW w:w="902" w:type="dxa"/>
             <w:shd w:val="clear" w:color="auto" w:fill="auto"/>
             <w:noWrap/>
             <w:vAlign w:val="bottom"/>
@@ -5541,22 +5473,22 @@
         </w:trPr>
         <w:tc>
           <w:tcPr>
-            <w:tcW w:w="1593" w:type="dxa"/>
-            <w:shd w:val="clear" w:color="auto" w:fill="auto"/>
-            <w:noWrap/>
-          </w:tcPr>
-          <w:p>
-            <w:pPr>
-              <w:jc w:val="center"/>
-            </w:pPr>
-            <w:r>
-              <w:t>Create Revised Project Plan</w:t>
-            </w:r>
-          </w:p>
-        </w:tc>
-        <w:tc>
-          <w:tcPr>
-            <w:tcW w:w="898" w:type="dxa"/>
+            <w:tcW w:w="1401" w:type="dxa"/>
+            <w:shd w:val="clear" w:color="auto" w:fill="auto"/>
+            <w:noWrap/>
+          </w:tcPr>
+          <w:p>
+            <w:pPr>
+              <w:jc w:val="center"/>
+            </w:pPr>
+            <w:r>
+              <w:t>Create Elaboration Phase Project Status Assessment.</w:t>
+            </w:r>
+          </w:p>
+        </w:tc>
+        <w:tc>
+          <w:tcPr>
+            <w:tcW w:w="803" w:type="dxa"/>
             <w:shd w:val="clear" w:color="auto" w:fill="auto"/>
             <w:noWrap/>
             <w:vAlign w:val="bottom"/>
@@ -5581,32 +5513,32 @@
         </w:tc>
         <w:tc>
           <w:tcPr>
-            <w:tcW w:w="1020" w:type="dxa"/>
-            <w:shd w:val="clear" w:color="auto" w:fill="auto"/>
-            <w:noWrap/>
-            <w:vAlign w:val="bottom"/>
-          </w:tcPr>
-          <w:p>
-            <w:pPr>
-              <w:spacing w:line="240" w:lineRule="auto"/>
-              <w:jc w:val="center"/>
-              <w:rPr>
-                <w:rFonts w:cs="Arial"/>
-                <w:lang w:eastAsia="ja-JP"/>
-              </w:rPr>
-            </w:pPr>
-            <w:r>
-              <w:rPr>
-                <w:rFonts w:cs="Arial"/>
-                <w:lang w:eastAsia="ja-JP"/>
-              </w:rPr>
-              <w:t>7</w:t>
-            </w:r>
-          </w:p>
-        </w:tc>
-        <w:tc>
-          <w:tcPr>
-            <w:tcW w:w="1041" w:type="dxa"/>
+            <w:tcW w:w="908" w:type="dxa"/>
+            <w:shd w:val="clear" w:color="auto" w:fill="auto"/>
+            <w:noWrap/>
+            <w:vAlign w:val="bottom"/>
+          </w:tcPr>
+          <w:p>
+            <w:pPr>
+              <w:spacing w:line="240" w:lineRule="auto"/>
+              <w:jc w:val="center"/>
+              <w:rPr>
+                <w:rFonts w:cs="Arial"/>
+                <w:lang w:eastAsia="ja-JP"/>
+              </w:rPr>
+            </w:pPr>
+            <w:r>
+              <w:rPr>
+                <w:rFonts w:cs="Arial"/>
+                <w:lang w:eastAsia="ja-JP"/>
+              </w:rPr>
+              <w:t>5</w:t>
+            </w:r>
+          </w:p>
+        </w:tc>
+        <w:tc>
+          <w:tcPr>
+            <w:tcW w:w="927" w:type="dxa"/>
             <w:shd w:val="clear" w:color="auto" w:fill="auto"/>
             <w:noWrap/>
             <w:vAlign w:val="bottom"/>
@@ -5631,25 +5563,25 @@
         </w:tc>
         <w:tc>
           <w:tcPr>
-            <w:tcW w:w="1199" w:type="dxa"/>
-            <w:shd w:val="clear" w:color="auto" w:fill="auto"/>
-            <w:noWrap/>
-            <w:vAlign w:val="bottom"/>
-          </w:tcPr>
-          <w:p>
-            <w:pPr>
-              <w:spacing w:line="240" w:lineRule="auto"/>
-              <w:jc w:val="center"/>
-              <w:rPr>
-                <w:rFonts w:cs="Arial"/>
-                <w:lang w:eastAsia="ja-JP"/>
-              </w:rPr>
-            </w:pPr>
-          </w:p>
-        </w:tc>
-        <w:tc>
-          <w:tcPr>
-            <w:tcW w:w="1012" w:type="dxa"/>
+            <w:tcW w:w="1063" w:type="dxa"/>
+            <w:shd w:val="clear" w:color="auto" w:fill="auto"/>
+            <w:noWrap/>
+            <w:vAlign w:val="bottom"/>
+          </w:tcPr>
+          <w:p>
+            <w:pPr>
+              <w:spacing w:line="240" w:lineRule="auto"/>
+              <w:jc w:val="center"/>
+              <w:rPr>
+                <w:rFonts w:cs="Arial"/>
+                <w:lang w:eastAsia="ja-JP"/>
+              </w:rPr>
+            </w:pPr>
+          </w:p>
+        </w:tc>
+        <w:tc>
+          <w:tcPr>
+            <w:tcW w:w="902" w:type="dxa"/>
             <w:shd w:val="clear" w:color="auto" w:fill="auto"/>
             <w:noWrap/>
             <w:vAlign w:val="bottom"/>
@@ -5686,7 +5618,7 @@
                 <w:rFonts w:cs="Arial"/>
                 <w:lang w:eastAsia="ja-JP"/>
               </w:rPr>
-              <w:t>Arik Maharjan</w:t>
+              <w:t>Shirish Maharjan</w:t>
             </w:r>
           </w:p>
         </w:tc>
@@ -5733,115 +5665,108 @@
         </w:trPr>
         <w:tc>
           <w:tcPr>
-            <w:tcW w:w="1593" w:type="dxa"/>
-            <w:shd w:val="clear" w:color="auto" w:fill="auto"/>
-            <w:noWrap/>
-          </w:tcPr>
-          <w:p>
-            <w:pPr>
-              <w:jc w:val="center"/>
-            </w:pPr>
-            <w:r>
-              <w:t>Create Elaboration Phase Project Status Assessment.</w:t>
-            </w:r>
-          </w:p>
-        </w:tc>
-        <w:tc>
-          <w:tcPr>
-            <w:tcW w:w="898" w:type="dxa"/>
-            <w:shd w:val="clear" w:color="auto" w:fill="auto"/>
-            <w:noWrap/>
-            <w:vAlign w:val="bottom"/>
-          </w:tcPr>
-          <w:p>
-            <w:pPr>
-              <w:spacing w:line="240" w:lineRule="auto"/>
-              <w:jc w:val="center"/>
-              <w:rPr>
-                <w:rFonts w:cs="Arial"/>
-                <w:lang w:eastAsia="ja-JP"/>
-              </w:rPr>
-            </w:pPr>
-            <w:r>
-              <w:rPr>
-                <w:rFonts w:cs="Arial"/>
-                <w:lang w:eastAsia="ja-JP"/>
-              </w:rPr>
-              <w:t>7</w:t>
-            </w:r>
-          </w:p>
-        </w:tc>
-        <w:tc>
-          <w:tcPr>
-            <w:tcW w:w="1020" w:type="dxa"/>
-            <w:shd w:val="clear" w:color="auto" w:fill="auto"/>
-            <w:noWrap/>
-            <w:vAlign w:val="bottom"/>
-          </w:tcPr>
-          <w:p>
-            <w:pPr>
-              <w:spacing w:line="240" w:lineRule="auto"/>
-              <w:jc w:val="center"/>
-              <w:rPr>
-                <w:rFonts w:cs="Arial"/>
-                <w:lang w:eastAsia="ja-JP"/>
-              </w:rPr>
-            </w:pPr>
-            <w:r>
-              <w:rPr>
-                <w:rFonts w:cs="Arial"/>
-                <w:lang w:eastAsia="ja-JP"/>
-              </w:rPr>
-              <w:t>5</w:t>
-            </w:r>
-          </w:p>
-        </w:tc>
-        <w:tc>
-          <w:tcPr>
-            <w:tcW w:w="1041" w:type="dxa"/>
-            <w:shd w:val="clear" w:color="auto" w:fill="auto"/>
-            <w:noWrap/>
-            <w:vAlign w:val="bottom"/>
-          </w:tcPr>
-          <w:p>
-            <w:pPr>
-              <w:spacing w:line="240" w:lineRule="auto"/>
-              <w:jc w:val="center"/>
-              <w:rPr>
-                <w:rFonts w:cs="Arial"/>
-                <w:lang w:eastAsia="ja-JP"/>
-              </w:rPr>
-            </w:pPr>
-            <w:r>
-              <w:rPr>
-                <w:rFonts w:cs="Arial"/>
-                <w:lang w:eastAsia="ja-JP"/>
-              </w:rPr>
-              <w:t>Not Started</w:t>
-            </w:r>
-          </w:p>
-        </w:tc>
-        <w:tc>
-          <w:tcPr>
-            <w:tcW w:w="1199" w:type="dxa"/>
-            <w:shd w:val="clear" w:color="auto" w:fill="auto"/>
-            <w:noWrap/>
-            <w:vAlign w:val="bottom"/>
-          </w:tcPr>
-          <w:p>
-            <w:pPr>
-              <w:spacing w:line="240" w:lineRule="auto"/>
-              <w:jc w:val="center"/>
-              <w:rPr>
-                <w:rFonts w:cs="Arial"/>
-                <w:lang w:eastAsia="ja-JP"/>
-              </w:rPr>
-            </w:pPr>
-          </w:p>
-        </w:tc>
-        <w:tc>
-          <w:tcPr>
-            <w:tcW w:w="1012" w:type="dxa"/>
+            <w:tcW w:w="1401" w:type="dxa"/>
+            <w:shd w:val="clear" w:color="auto" w:fill="auto"/>
+            <w:noWrap/>
+          </w:tcPr>
+          <w:p>
+            <w:pPr>
+              <w:jc w:val="center"/>
+            </w:pPr>
+            <w:r>
+              <w:t>Review and update Iteration Plan, Version Control</w:t>
+            </w:r>
+          </w:p>
+        </w:tc>
+        <w:tc>
+          <w:tcPr>
+            <w:tcW w:w="803" w:type="dxa"/>
+            <w:shd w:val="clear" w:color="auto" w:fill="auto"/>
+            <w:noWrap/>
+            <w:vAlign w:val="bottom"/>
+          </w:tcPr>
+          <w:p>
+            <w:pPr>
+              <w:spacing w:line="240" w:lineRule="auto"/>
+              <w:jc w:val="center"/>
+              <w:rPr>
+                <w:rFonts w:cs="Arial"/>
+                <w:lang w:eastAsia="ja-JP"/>
+              </w:rPr>
+            </w:pPr>
+            <w:r>
+              <w:rPr>
+                <w:rFonts w:cs="Arial"/>
+                <w:lang w:eastAsia="ja-JP"/>
+              </w:rPr>
+              <w:t>9</w:t>
+            </w:r>
+          </w:p>
+        </w:tc>
+        <w:tc>
+          <w:tcPr>
+            <w:tcW w:w="908" w:type="dxa"/>
+            <w:shd w:val="clear" w:color="auto" w:fill="auto"/>
+            <w:noWrap/>
+            <w:vAlign w:val="bottom"/>
+          </w:tcPr>
+          <w:p>
+            <w:pPr>
+              <w:spacing w:line="240" w:lineRule="auto"/>
+              <w:jc w:val="center"/>
+              <w:rPr>
+                <w:rFonts w:cs="Arial"/>
+                <w:lang w:eastAsia="ja-JP"/>
+              </w:rPr>
+            </w:pPr>
+            <w:r>
+              <w:rPr>
+                <w:rFonts w:cs="Arial"/>
+                <w:lang w:eastAsia="ja-JP"/>
+              </w:rPr>
+              <w:t>8</w:t>
+            </w:r>
+          </w:p>
+        </w:tc>
+        <w:tc>
+          <w:tcPr>
+            <w:tcW w:w="927" w:type="dxa"/>
+            <w:shd w:val="clear" w:color="auto" w:fill="auto"/>
+            <w:noWrap/>
+            <w:vAlign w:val="bottom"/>
+          </w:tcPr>
+          <w:p>
+            <w:pPr>
+              <w:spacing w:line="240" w:lineRule="auto"/>
+              <w:jc w:val="center"/>
+              <w:rPr>
+                <w:rFonts w:cs="Arial"/>
+                <w:lang w:eastAsia="ja-JP"/>
+              </w:rPr>
+            </w:pPr>
+          </w:p>
+        </w:tc>
+        <w:tc>
+          <w:tcPr>
+            <w:tcW w:w="1063" w:type="dxa"/>
+            <w:shd w:val="clear" w:color="auto" w:fill="auto"/>
+            <w:noWrap/>
+            <w:vAlign w:val="bottom"/>
+          </w:tcPr>
+          <w:p>
+            <w:pPr>
+              <w:spacing w:line="240" w:lineRule="auto"/>
+              <w:jc w:val="center"/>
+              <w:rPr>
+                <w:rFonts w:cs="Arial"/>
+                <w:lang w:eastAsia="ja-JP"/>
+              </w:rPr>
+            </w:pPr>
+          </w:p>
+        </w:tc>
+        <w:tc>
+          <w:tcPr>
+            <w:tcW w:w="902" w:type="dxa"/>
             <w:shd w:val="clear" w:color="auto" w:fill="auto"/>
             <w:noWrap/>
             <w:vAlign w:val="bottom"/>
@@ -5878,7 +5803,7 @@
                 <w:rFonts w:cs="Arial"/>
                 <w:lang w:eastAsia="ja-JP"/>
               </w:rPr>
-              <w:t>Shirish Maharjan</w:t>
+              <w:t>Arik Maharjan</w:t>
             </w:r>
           </w:p>
         </w:tc>
@@ -5925,22 +5850,25 @@
         </w:trPr>
         <w:tc>
           <w:tcPr>
-            <w:tcW w:w="1593" w:type="dxa"/>
-            <w:shd w:val="clear" w:color="auto" w:fill="auto"/>
-            <w:noWrap/>
-          </w:tcPr>
-          <w:p>
-            <w:pPr>
-              <w:jc w:val="center"/>
-            </w:pPr>
-            <w:r>
-              <w:t>Review and update Iteration Plan, Version Control</w:t>
-            </w:r>
-          </w:p>
-        </w:tc>
-        <w:tc>
-          <w:tcPr>
-            <w:tcW w:w="898" w:type="dxa"/>
+            <w:tcW w:w="1401" w:type="dxa"/>
+            <w:shd w:val="clear" w:color="auto" w:fill="auto"/>
+            <w:noWrap/>
+          </w:tcPr>
+          <w:p>
+            <w:pPr>
+              <w:jc w:val="center"/>
+            </w:pPr>
+            <w:r>
+              <w:t>Produce Iteration 3</w:t>
+            </w:r>
+            <w:r>
+              <w:t xml:space="preserve"> Assessment</w:t>
+            </w:r>
+          </w:p>
+        </w:tc>
+        <w:tc>
+          <w:tcPr>
+            <w:tcW w:w="803" w:type="dxa"/>
             <w:shd w:val="clear" w:color="auto" w:fill="auto"/>
             <w:noWrap/>
             <w:vAlign w:val="bottom"/>
@@ -5965,192 +5893,7 @@
         </w:tc>
         <w:tc>
           <w:tcPr>
-            <w:tcW w:w="1020" w:type="dxa"/>
-            <w:shd w:val="clear" w:color="auto" w:fill="auto"/>
-            <w:noWrap/>
-            <w:vAlign w:val="bottom"/>
-          </w:tcPr>
-          <w:p>
-            <w:pPr>
-              <w:spacing w:line="240" w:lineRule="auto"/>
-              <w:jc w:val="center"/>
-              <w:rPr>
-                <w:rFonts w:cs="Arial"/>
-                <w:lang w:eastAsia="ja-JP"/>
-              </w:rPr>
-            </w:pPr>
-            <w:r>
-              <w:rPr>
-                <w:rFonts w:cs="Arial"/>
-                <w:lang w:eastAsia="ja-JP"/>
-              </w:rPr>
-              <w:t>8</w:t>
-            </w:r>
-          </w:p>
-        </w:tc>
-        <w:tc>
-          <w:tcPr>
-            <w:tcW w:w="1041" w:type="dxa"/>
-            <w:shd w:val="clear" w:color="auto" w:fill="auto"/>
-            <w:noWrap/>
-            <w:vAlign w:val="bottom"/>
-          </w:tcPr>
-          <w:p>
-            <w:pPr>
-              <w:spacing w:line="240" w:lineRule="auto"/>
-              <w:jc w:val="center"/>
-              <w:rPr>
-                <w:rFonts w:cs="Arial"/>
-                <w:lang w:eastAsia="ja-JP"/>
-              </w:rPr>
-            </w:pPr>
-          </w:p>
-        </w:tc>
-        <w:tc>
-          <w:tcPr>
-            <w:tcW w:w="1199" w:type="dxa"/>
-            <w:shd w:val="clear" w:color="auto" w:fill="auto"/>
-            <w:noWrap/>
-            <w:vAlign w:val="bottom"/>
-          </w:tcPr>
-          <w:p>
-            <w:pPr>
-              <w:spacing w:line="240" w:lineRule="auto"/>
-              <w:jc w:val="center"/>
-              <w:rPr>
-                <w:rFonts w:cs="Arial"/>
-                <w:lang w:eastAsia="ja-JP"/>
-              </w:rPr>
-            </w:pPr>
-          </w:p>
-        </w:tc>
-        <w:tc>
-          <w:tcPr>
-            <w:tcW w:w="1012" w:type="dxa"/>
-            <w:shd w:val="clear" w:color="auto" w:fill="auto"/>
-            <w:noWrap/>
-            <w:vAlign w:val="bottom"/>
-          </w:tcPr>
-          <w:p>
-            <w:pPr>
-              <w:spacing w:line="240" w:lineRule="auto"/>
-              <w:jc w:val="center"/>
-              <w:rPr>
-                <w:rFonts w:cs="Arial"/>
-                <w:lang w:eastAsia="ja-JP"/>
-              </w:rPr>
-            </w:pPr>
-          </w:p>
-        </w:tc>
-        <w:tc>
-          <w:tcPr>
-            <w:tcW w:w="0" w:type="auto"/>
-            <w:shd w:val="clear" w:color="auto" w:fill="auto"/>
-            <w:noWrap/>
-            <w:vAlign w:val="bottom"/>
-          </w:tcPr>
-          <w:p>
-            <w:pPr>
-              <w:spacing w:line="240" w:lineRule="auto"/>
-              <w:jc w:val="center"/>
-              <w:rPr>
-                <w:rFonts w:cs="Arial"/>
-                <w:lang w:eastAsia="ja-JP"/>
-              </w:rPr>
-            </w:pPr>
-            <w:r>
-              <w:rPr>
-                <w:rFonts w:cs="Arial"/>
-                <w:lang w:eastAsia="ja-JP"/>
-              </w:rPr>
-              <w:t>Arik Maharjan</w:t>
-            </w:r>
-          </w:p>
-        </w:tc>
-        <w:tc>
-          <w:tcPr>
-            <w:tcW w:w="0" w:type="auto"/>
-            <w:shd w:val="clear" w:color="auto" w:fill="auto"/>
-            <w:noWrap/>
-            <w:vAlign w:val="bottom"/>
-          </w:tcPr>
-          <w:p>
-            <w:pPr>
-              <w:spacing w:line="240" w:lineRule="auto"/>
-              <w:jc w:val="center"/>
-              <w:rPr>
-                <w:rFonts w:cs="Arial"/>
-                <w:lang w:eastAsia="ja-JP"/>
-              </w:rPr>
-            </w:pPr>
-          </w:p>
-        </w:tc>
-        <w:tc>
-          <w:tcPr>
-            <w:tcW w:w="0" w:type="auto"/>
-            <w:shd w:val="clear" w:color="auto" w:fill="auto"/>
-            <w:noWrap/>
-            <w:vAlign w:val="bottom"/>
-          </w:tcPr>
-          <w:p>
-            <w:pPr>
-              <w:spacing w:line="240" w:lineRule="auto"/>
-              <w:jc w:val="center"/>
-              <w:rPr>
-                <w:rFonts w:cs="Arial"/>
-                <w:lang w:eastAsia="ja-JP"/>
-              </w:rPr>
-            </w:pPr>
-          </w:p>
-        </w:tc>
-      </w:tr>
-      <w:tr>
-        <w:trPr>
-          <w:trHeight w:val="255"/>
-        </w:trPr>
-        <w:tc>
-          <w:tcPr>
-            <w:tcW w:w="1593" w:type="dxa"/>
-            <w:shd w:val="clear" w:color="auto" w:fill="auto"/>
-            <w:noWrap/>
-          </w:tcPr>
-          <w:p>
-            <w:pPr>
-              <w:jc w:val="center"/>
-            </w:pPr>
-            <w:r>
-              <w:t>Produce Iteration 4 Assessment</w:t>
-            </w:r>
-          </w:p>
-        </w:tc>
-        <w:tc>
-          <w:tcPr>
-            <w:tcW w:w="898" w:type="dxa"/>
-            <w:shd w:val="clear" w:color="auto" w:fill="auto"/>
-            <w:noWrap/>
-            <w:vAlign w:val="bottom"/>
-          </w:tcPr>
-          <w:p>
-            <w:pPr>
-              <w:spacing w:line="240" w:lineRule="auto"/>
-              <w:jc w:val="center"/>
-              <w:rPr>
-                <w:rFonts w:cs="Arial"/>
-                <w:lang w:eastAsia="ja-JP"/>
-              </w:rPr>
-            </w:pPr>
-            <w:r>
-              <w:rPr>
-                <w:rFonts w:cs="Arial"/>
-                <w:lang w:eastAsia="ja-JP"/>
-              </w:rPr>
-              <w:t>9</w:t>
-            </w:r>
-          </w:p>
-        </w:tc>
-        <w:tc>
-          <w:tcPr>
-            <w:tcW w:w="1020" w:type="dxa"/>
+            <w:tcW w:w="908" w:type="dxa"/>
             <w:shd w:val="clear" w:color="auto" w:fill="auto"/>
             <w:noWrap/>
             <w:vAlign w:val="bottom"/>
@@ -6175,43 +5918,43 @@
         </w:tc>
         <w:tc>
           <w:tcPr>
-            <w:tcW w:w="1041" w:type="dxa"/>
-            <w:shd w:val="clear" w:color="auto" w:fill="auto"/>
-            <w:noWrap/>
-            <w:vAlign w:val="bottom"/>
-          </w:tcPr>
-          <w:p>
-            <w:pPr>
-              <w:spacing w:line="240" w:lineRule="auto"/>
-              <w:jc w:val="center"/>
-              <w:rPr>
-                <w:rFonts w:cs="Arial"/>
-                <w:lang w:eastAsia="ja-JP"/>
-              </w:rPr>
-            </w:pPr>
-          </w:p>
-        </w:tc>
-        <w:tc>
-          <w:tcPr>
-            <w:tcW w:w="1199" w:type="dxa"/>
-            <w:shd w:val="clear" w:color="auto" w:fill="auto"/>
-            <w:noWrap/>
-            <w:vAlign w:val="bottom"/>
-          </w:tcPr>
-          <w:p>
-            <w:pPr>
-              <w:spacing w:line="240" w:lineRule="auto"/>
-              <w:jc w:val="center"/>
-              <w:rPr>
-                <w:rFonts w:cs="Arial"/>
-                <w:lang w:eastAsia="ja-JP"/>
-              </w:rPr>
-            </w:pPr>
-          </w:p>
-        </w:tc>
-        <w:tc>
-          <w:tcPr>
-            <w:tcW w:w="1012" w:type="dxa"/>
+            <w:tcW w:w="927" w:type="dxa"/>
+            <w:shd w:val="clear" w:color="auto" w:fill="auto"/>
+            <w:noWrap/>
+            <w:vAlign w:val="bottom"/>
+          </w:tcPr>
+          <w:p>
+            <w:pPr>
+              <w:spacing w:line="240" w:lineRule="auto"/>
+              <w:jc w:val="center"/>
+              <w:rPr>
+                <w:rFonts w:cs="Arial"/>
+                <w:lang w:eastAsia="ja-JP"/>
+              </w:rPr>
+            </w:pPr>
+          </w:p>
+        </w:tc>
+        <w:tc>
+          <w:tcPr>
+            <w:tcW w:w="1063" w:type="dxa"/>
+            <w:shd w:val="clear" w:color="auto" w:fill="auto"/>
+            <w:noWrap/>
+            <w:vAlign w:val="bottom"/>
+          </w:tcPr>
+          <w:p>
+            <w:pPr>
+              <w:spacing w:line="240" w:lineRule="auto"/>
+              <w:jc w:val="center"/>
+              <w:rPr>
+                <w:rFonts w:cs="Arial"/>
+                <w:lang w:eastAsia="ja-JP"/>
+              </w:rPr>
+            </w:pPr>
+          </w:p>
+        </w:tc>
+        <w:tc>
+          <w:tcPr>
+            <w:tcW w:w="902" w:type="dxa"/>
             <w:shd w:val="clear" w:color="auto" w:fill="auto"/>
             <w:noWrap/>
             <w:vAlign w:val="bottom"/>

</xml_diff>